<commit_message>
revisions following suggestions from peer review
</commit_message>
<xml_diff>
--- a/open-editions-online.docx
+++ b/open-editions-online.docx
@@ -65,7 +65,7 @@
         <w:t xml:space="preserve"> </w:t>
       </w:r>
       <w:r>
-        <w:t xml:space="preserve">December</w:t>
+        <w:t xml:space="preserve">April</w:t>
       </w:r>
       <w:r>
         <w:t xml:space="preserve"> </w:t>
@@ -79,7 +79,7 @@
         <w:pStyle w:val="FirstParagraph"/>
       </w:pPr>
       <w:r>
-        <w:t xml:space="preserve">Scholarly editing is commonly the work of specialists. For readers and users, engaging with editions in print has in the past been essentially receptive. This need no longer be so for editions in the digital medium. Open Editions Online offers James Joyce’s</w:t>
+        <w:t xml:space="preserve">Scholarly editing is commonly the work of specialists. For readers and users, engaging with editions in print has in the past been essentially receptive, i.e., static and noninteractive. This need no longer be so for editions in the digital medium. Open Editions Online offers James Joyce’s</w:t>
       </w:r>
       <w:r>
         <w:t xml:space="preserve"> </w:t>
@@ -163,7 +163,7 @@
         <w:t xml:space="preserve">Ulysses</w:t>
       </w:r>
       <w:r>
-        <w:t xml:space="preserve">)</w:t>
+        <w:t xml:space="preserve">).</w:t>
       </w:r>
       <w:r>
         <w:rPr>
@@ -172,7 +172,10 @@
         <w:footnoteReference w:id="21"/>
       </w:r>
       <w:r>
-        <w:t xml:space="preserve">. To these, our community, comprised of literature professors, Joycean enthusiasts</w:t>
+        <w:t xml:space="preserve"> </w:t>
+      </w:r>
+      <w:r>
+        <w:t xml:space="preserve">To these, our community, comprised of literature professors, Joyce enthusiasts,</w:t>
       </w:r>
       <w:r>
         <w:rPr>
@@ -181,7 +184,10 @@
         <w:footnoteReference w:id="22"/>
       </w:r>
       <w:r>
-        <w:t xml:space="preserve">, and university students, has added tens of thousands of annotations, describing the texts, and connecting them to the rich bodies of literary critical knowledge that surround them. We aim to aggregate, organize, and analyze the literary discussions related to these works, and to provide them to the public in a way that is community-owned, open access, and open source.</w:t>
+        <w:t xml:space="preserve"> </w:t>
+      </w:r>
+      <w:r>
+        <w:t xml:space="preserve">and university students, has added tens of thousands of annotations, describing the texts, and connecting them to the rich bodies of literary critical knowledge that surround them. We aim to aggregate, organize, and analyze the literary discussions related to these works, and to provide them to the public in a way that is community-owned, open access, and open source.</w:t>
       </w:r>
     </w:p>
     <w:p>
@@ -204,7 +210,58 @@
         <w:t xml:space="preserve"> </w:t>
       </w:r>
       <w:r>
-        <w:t xml:space="preserve">alone, there is Amanda Visconti’s crowd-annotated Infinite Ulysses</w:t>
+        <w:t xml:space="preserve">alone, there is Amanda Visconti’s crowd-annotated Infinite Ulysses, John Hunt’s Joyce Project, Michael Groden’s</w:t>
+      </w:r>
+      <w:r>
+        <w:t xml:space="preserve"> </w:t>
+      </w:r>
+      <w:r>
+        <w:t xml:space="preserve">“</w:t>
+      </w:r>
+      <w:r>
+        <w:t xml:space="preserve">James Joyce’s</w:t>
+      </w:r>
+      <w:r>
+        <w:t xml:space="preserve"> </w:t>
+      </w:r>
+      <w:r>
+        <w:rPr>
+          <w:i/>
+        </w:rPr>
+        <w:t xml:space="preserve">Ulysses</w:t>
+      </w:r>
+      <w:r>
+        <w:t xml:space="preserve"> </w:t>
+      </w:r>
+      <w:r>
+        <w:t xml:space="preserve">in Hypermedia,</w:t>
+      </w:r>
+      <w:r>
+        <w:t xml:space="preserve">”</w:t>
+      </w:r>
+      <w:r>
+        <w:t xml:space="preserve"> </w:t>
+      </w:r>
+      <w:r>
+        <w:t xml:space="preserve">and Heyward Ehrlich’s interface demonstration of</w:t>
+      </w:r>
+      <w:r>
+        <w:t xml:space="preserve"> </w:t>
+      </w:r>
+      <w:r>
+        <w:t xml:space="preserve">“</w:t>
+      </w:r>
+      <w:r>
+        <w:t xml:space="preserve">The James Joyce Text Machine,</w:t>
+      </w:r>
+      <w:r>
+        <w:t xml:space="preserve">”</w:t>
+      </w:r>
+      <w:r>
+        <w:t xml:space="preserve"> </w:t>
+      </w:r>
+      <w:r>
+        <w:t xml:space="preserve">among others.</w:t>
       </w:r>
       <w:r>
         <w:rPr>
@@ -213,16 +270,30 @@
         <w:footnoteReference w:id="23"/>
       </w:r>
       <w:r>
-        <w:t xml:space="preserve">, John Hunt’s Joyce Project</w:t>
+        <w:t xml:space="preserve"> </w:t>
+      </w:r>
+      <w:r>
+        <w:t xml:space="preserve">We acknowledge the ingenuity of these precursors, but given their short lives as projects (as perhaps with most digital editions), we endeavor all the more carefully to choose technological systems that will ensure that our textual infrastructures are as robust and future-proof as possible. To this end, we prioritize the creation of a well-structured dataset over a user interface, that is, we value the text more than its packaging. This allows us to concentrate on community knowledge, rather than product creation or curation. To ensure this, we release the work under a copyleft license, thus providing the basis for reuse and remix of our work as responding users see fit.</w:t>
       </w:r>
       <w:r>
         <w:rPr>
           <w:rStyle w:val="FootnoteReference"/>
         </w:rPr>
-        <w:footnoteReference w:id="24"/>
-      </w:r>
-      <w:r>
-        <w:t xml:space="preserve">, Michael Groden’s</w:t>
+        <w:footnoteReference w:id="26"/>
+      </w:r>
+      <w:r>
+        <w:t xml:space="preserve"> </w:t>
+      </w:r>
+      <w:r>
+        <w:t xml:space="preserve">Our guiding principles are decentralization, standards-compliance, and distributed versioning. What this means for readers of Joyce is the ability to collaborate with dozens of other Joyceans in creating editions with very broad virtual margins.</w:t>
+      </w:r>
+    </w:p>
+    <w:p>
+      <w:pPr>
+        <w:pStyle w:val="BodyText"/>
+      </w:pPr>
+      <w:r>
+        <w:t xml:space="preserve">Modern digital editions need not suffer from the same limitations as their earlier counterparts, or their print versions.</w:t>
       </w:r>
       <w:r>
         <w:t xml:space="preserve"> </w:t>
@@ -231,7 +302,462 @@
         <w:t xml:space="preserve">“</w:t>
       </w:r>
       <w:r>
-        <w:t xml:space="preserve">James Joyce’s</w:t>
+        <w:t xml:space="preserve">Web 2.0</w:t>
+      </w:r>
+      <w:r>
+        <w:t xml:space="preserve">”</w:t>
+      </w:r>
+      <w:r>
+        <w:t xml:space="preserve"> </w:t>
+      </w:r>
+      <w:r>
+        <w:t xml:space="preserve">interactivity technologies let the user decide what he or she wants to see on a given page, allowing an edition to be simultaneously feature-rich and distraction-free.</w:t>
+      </w:r>
+      <w:r>
+        <w:rPr>
+          <w:rStyle w:val="FootnoteReference"/>
+        </w:rPr>
+        <w:footnoteReference w:id="27"/>
+      </w:r>
+      <w:r>
+        <w:t xml:space="preserve"> </w:t>
+      </w:r>
+      <w:r>
+        <w:t xml:space="preserve">In Open Editions Online, the texts display several of these features. Among them are</w:t>
+      </w:r>
+      <w:r>
+        <w:t xml:space="preserve"> </w:t>
+      </w:r>
+      <w:r>
+        <w:rPr>
+          <w:i/>
+        </w:rPr>
+        <w:t xml:space="preserve">dialog attribution; text genre; language;</w:t>
+      </w:r>
+      <w:r>
+        <w:t xml:space="preserve"> </w:t>
+      </w:r>
+      <w:r>
+        <w:t xml:space="preserve">and</w:t>
+      </w:r>
+      <w:r>
+        <w:t xml:space="preserve"> </w:t>
+      </w:r>
+      <w:r>
+        <w:rPr>
+          <w:i/>
+        </w:rPr>
+        <w:t xml:space="preserve">line numbers.</w:t>
+      </w:r>
+      <w:r>
+        <w:t xml:space="preserve"> </w:t>
+      </w:r>
+      <w:r>
+        <w:t xml:space="preserve">The categories may be toggled on or off by the reader. The</w:t>
+      </w:r>
+      <w:r>
+        <w:t xml:space="preserve"> </w:t>
+      </w:r>
+      <w:r>
+        <w:rPr>
+          <w:i/>
+        </w:rPr>
+        <w:t xml:space="preserve">line numbers</w:t>
+      </w:r>
+      <w:r>
+        <w:t xml:space="preserve"> </w:t>
+      </w:r>
+      <w:r>
+        <w:t xml:space="preserve">provide elementary orientation for the digital intra-text navigation, as well as for moving between screen and book: for all three of these edited Joyce texts, the line numbers are identical throughout in the respective digital and book publications.</w:t>
+      </w:r>
+      <w:r>
+        <w:t xml:space="preserve"> </w:t>
+      </w:r>
+      <w:r>
+        <w:rPr>
+          <w:i/>
+        </w:rPr>
+        <w:t xml:space="preserve">Text genre</w:t>
+      </w:r>
+      <w:r>
+        <w:t xml:space="preserve"> </w:t>
+      </w:r>
+      <w:r>
+        <w:t xml:space="preserve">and</w:t>
+      </w:r>
+      <w:r>
+        <w:t xml:space="preserve"> </w:t>
+      </w:r>
+      <w:r>
+        <w:rPr>
+          <w:i/>
+        </w:rPr>
+        <w:t xml:space="preserve">language</w:t>
+      </w:r>
+      <w:r>
+        <w:t xml:space="preserve"> </w:t>
+      </w:r>
+      <w:r>
+        <w:t xml:space="preserve">help to gauge the stylistic width of the narrative.</w:t>
+      </w:r>
+      <w:r>
+        <w:t xml:space="preserve"> </w:t>
+      </w:r>
+      <w:r>
+        <w:rPr>
+          <w:i/>
+        </w:rPr>
+        <w:t xml:space="preserve">Dialog attribution</w:t>
+      </w:r>
+      <w:r>
+        <w:t xml:space="preserve"> </w:t>
+      </w:r>
+      <w:r>
+        <w:t xml:space="preserve">serves to identify characters narrated as speaking and to research the intensity of their participation in the narrated events, as well as, for instance, what they are severally and together talking about. We believe this will greatly improve the reading experience, for new and veteran readers of Joyce alike.</w:t>
+      </w:r>
+    </w:p>
+    <w:p>
+      <w:pPr>
+        <w:pStyle w:val="BodyText"/>
+      </w:pPr>
+      <w:r>
+        <w:t xml:space="preserve">Features we are currently developing include markup denoting</w:t>
+      </w:r>
+      <w:r>
+        <w:t xml:space="preserve"> </w:t>
+      </w:r>
+      <w:r>
+        <w:rPr>
+          <w:i/>
+        </w:rPr>
+        <w:t xml:space="preserve">cross-references, distinctive words, personal names, locations,</w:t>
+      </w:r>
+      <w:r>
+        <w:t xml:space="preserve"> </w:t>
+      </w:r>
+      <w:r>
+        <w:rPr>
+          <w:i/>
+        </w:rPr>
+        <w:t xml:space="preserve">thoughts</w:t>
+      </w:r>
+      <w:r>
+        <w:t xml:space="preserve"> </w:t>
+      </w:r>
+      <w:r>
+        <w:t xml:space="preserve">on the part of the narrated characters, and</w:t>
+      </w:r>
+      <w:r>
+        <w:t xml:space="preserve"> </w:t>
+      </w:r>
+      <w:r>
+        <w:rPr>
+          <w:i/>
+        </w:rPr>
+        <w:t xml:space="preserve">thematic fields</w:t>
+      </w:r>
+      <w:r>
+        <w:t xml:space="preserve"> </w:t>
+      </w:r>
+      <w:r>
+        <w:t xml:space="preserve">on the part of the narrative texts themselves.</w:t>
+      </w:r>
+      <w:r>
+        <w:t xml:space="preserve"> </w:t>
+      </w:r>
+      <w:r>
+        <w:rPr>
+          <w:i/>
+        </w:rPr>
+        <w:t xml:space="preserve">Cross-references</w:t>
+      </w:r>
+      <w:r>
+        <w:t xml:space="preserve"> </w:t>
+      </w:r>
+      <w:r>
+        <w:t xml:space="preserve">track leitmotifs and other recurring phrases, such as Bloom’s lemon soap (</w:t>
+      </w:r>
+      <w:r>
+        <w:rPr>
+          <w:i/>
+        </w:rPr>
+        <w:t xml:space="preserve">U</w:t>
+      </w:r>
+      <w:r>
+        <w:t xml:space="preserve"> </w:t>
+      </w:r>
+      <w:r>
+        <w:t xml:space="preserve">5.512 and</w:t>
+      </w:r>
+      <w:r>
+        <w:t xml:space="preserve"> </w:t>
+      </w:r>
+      <w:r>
+        <w:rPr>
+          <w:i/>
+        </w:rPr>
+        <w:t xml:space="preserve">passim</w:t>
+      </w:r>
+      <w:r>
+        <w:t xml:space="preserve">) or Stephen’s</w:t>
+      </w:r>
+      <w:r>
+        <w:t xml:space="preserve"> </w:t>
+      </w:r>
+      <w:r>
+        <w:t xml:space="preserve">“</w:t>
+      </w:r>
+      <w:r>
+        <w:t xml:space="preserve">agenbite of inwit</w:t>
+      </w:r>
+      <w:r>
+        <w:t xml:space="preserve">”</w:t>
+      </w:r>
+      <w:r>
+        <w:t xml:space="preserve"> </w:t>
+      </w:r>
+      <w:r>
+        <w:t xml:space="preserve">(</w:t>
+      </w:r>
+      <w:r>
+        <w:rPr>
+          <w:i/>
+        </w:rPr>
+        <w:t xml:space="preserve">U</w:t>
+      </w:r>
+      <w:r>
+        <w:t xml:space="preserve"> </w:t>
+      </w:r>
+      <w:r>
+        <w:t xml:space="preserve">1.481 and</w:t>
+      </w:r>
+      <w:r>
+        <w:t xml:space="preserve"> </w:t>
+      </w:r>
+      <w:r>
+        <w:rPr>
+          <w:i/>
+        </w:rPr>
+        <w:t xml:space="preserve">passim</w:t>
+      </w:r>
+      <w:r>
+        <w:t xml:space="preserve">).</w:t>
+      </w:r>
+      <w:r>
+        <w:t xml:space="preserve"> </w:t>
+      </w:r>
+      <w:r>
+        <w:rPr>
+          <w:i/>
+        </w:rPr>
+        <w:t xml:space="preserve">Distinctive words</w:t>
+      </w:r>
+      <w:r>
+        <w:t xml:space="preserve"> </w:t>
+      </w:r>
+      <w:r>
+        <w:t xml:space="preserve">show Joycean neologisms, according to a taxonomy that labels them as archaisms, nonstandard compounds, dialect words, and others.</w:t>
+      </w:r>
+      <w:r>
+        <w:t xml:space="preserve"> </w:t>
+      </w:r>
+      <w:r>
+        <w:rPr>
+          <w:i/>
+        </w:rPr>
+        <w:t xml:space="preserve">Personal names</w:t>
+      </w:r>
+      <w:r>
+        <w:t xml:space="preserve"> </w:t>
+      </w:r>
+      <w:r>
+        <w:t xml:space="preserve">tracks the people appearing in the texts, and assigns them unique identifiers, thereby associating characters with their aliases (</w:t>
+      </w:r>
+      <w:r>
+        <w:t xml:space="preserve">“</w:t>
+      </w:r>
+      <w:r>
+        <w:t xml:space="preserve">Bous Stephanomenos</w:t>
+      </w:r>
+      <w:r>
+        <w:t xml:space="preserve">”</w:t>
+      </w:r>
+      <w:r>
+        <w:t xml:space="preserve"> </w:t>
+      </w:r>
+      <w:r>
+        <w:t xml:space="preserve">for Stephen;</w:t>
+      </w:r>
+      <w:r>
+        <w:t xml:space="preserve"> </w:t>
+      </w:r>
+      <w:r>
+        <w:t xml:space="preserve">“</w:t>
+      </w:r>
+      <w:r>
+        <w:t xml:space="preserve">M’Intosh</w:t>
+      </w:r>
+      <w:r>
+        <w:t xml:space="preserve">”</w:t>
+      </w:r>
+      <w:r>
+        <w:t xml:space="preserve"> </w:t>
+      </w:r>
+      <w:r>
+        <w:t xml:space="preserve">for the man in the macintosh), and linking those characters that appear in more than one work.</w:t>
+      </w:r>
+      <w:r>
+        <w:t xml:space="preserve"> </w:t>
+      </w:r>
+      <w:r>
+        <w:rPr>
+          <w:i/>
+        </w:rPr>
+        <w:t xml:space="preserve">Locations</w:t>
+      </w:r>
+      <w:r>
+        <w:t xml:space="preserve"> </w:t>
+      </w:r>
+      <w:r>
+        <w:t xml:space="preserve">tracks the places mentioned in Joyce’s works, differentiating between real and imagined places, and providing latitude and longitude coordinates where possible.</w:t>
+      </w:r>
+      <w:r>
+        <w:t xml:space="preserve"> </w:t>
+      </w:r>
+      <w:r>
+        <w:rPr>
+          <w:i/>
+        </w:rPr>
+        <w:t xml:space="preserve">Thoughts</w:t>
+      </w:r>
+      <w:r>
+        <w:t xml:space="preserve"> </w:t>
+      </w:r>
+      <w:r>
+        <w:t xml:space="preserve">tracks the inner monologues or streams of consciousness of a character, like Stephen’s musing about</w:t>
+      </w:r>
+      <w:r>
+        <w:t xml:space="preserve"> </w:t>
+      </w:r>
+      <w:r>
+        <w:t xml:space="preserve">“</w:t>
+      </w:r>
+      <w:r>
+        <w:t xml:space="preserve">Chrysostomos</w:t>
+      </w:r>
+      <w:r>
+        <w:t xml:space="preserve">”</w:t>
+      </w:r>
+      <w:r>
+        <w:t xml:space="preserve"> </w:t>
+      </w:r>
+      <w:r>
+        <w:t xml:space="preserve">(</w:t>
+      </w:r>
+      <w:r>
+        <w:rPr>
+          <w:i/>
+        </w:rPr>
+        <w:t xml:space="preserve">U</w:t>
+      </w:r>
+      <w:r>
+        <w:t xml:space="preserve"> </w:t>
+      </w:r>
+      <w:r>
+        <w:t xml:space="preserve">1.26).</w:t>
+      </w:r>
+      <w:r>
+        <w:t xml:space="preserve"> </w:t>
+      </w:r>
+      <w:r>
+        <w:rPr>
+          <w:i/>
+        </w:rPr>
+        <w:t xml:space="preserve">Thematic fields</w:t>
+      </w:r>
+      <w:r>
+        <w:t xml:space="preserve"> </w:t>
+      </w:r>
+      <w:r>
+        <w:t xml:space="preserve">comprises, for example,</w:t>
+      </w:r>
+      <w:r>
+        <w:t xml:space="preserve"> </w:t>
+      </w:r>
+      <w:r>
+        <w:t xml:space="preserve">“</w:t>
+      </w:r>
+      <w:r>
+        <w:t xml:space="preserve">paralysis</w:t>
+      </w:r>
+      <w:r>
+        <w:t xml:space="preserve">”</w:t>
+      </w:r>
+      <w:r>
+        <w:t xml:space="preserve"> </w:t>
+      </w:r>
+      <w:r>
+        <w:t xml:space="preserve">in</w:t>
+      </w:r>
+      <w:r>
+        <w:t xml:space="preserve"> </w:t>
+      </w:r>
+      <w:r>
+        <w:rPr>
+          <w:i/>
+        </w:rPr>
+        <w:t xml:space="preserve">Dubliners</w:t>
+      </w:r>
+      <w:r>
+        <w:t xml:space="preserve">,</w:t>
+      </w:r>
+      <w:r>
+        <w:t xml:space="preserve"> </w:t>
+      </w:r>
+      <w:r>
+        <w:t xml:space="preserve">“</w:t>
+      </w:r>
+      <w:r>
+        <w:t xml:space="preserve">emancipation from religion</w:t>
+      </w:r>
+      <w:r>
+        <w:t xml:space="preserve">”</w:t>
+      </w:r>
+      <w:r>
+        <w:t xml:space="preserve"> </w:t>
+      </w:r>
+      <w:r>
+        <w:t xml:space="preserve">in</w:t>
+      </w:r>
+      <w:r>
+        <w:t xml:space="preserve"> </w:t>
+      </w:r>
+      <w:r>
+        <w:rPr>
+          <w:i/>
+        </w:rPr>
+        <w:t xml:space="preserve">Portrait</w:t>
+      </w:r>
+      <w:r>
+        <w:t xml:space="preserve">, or the</w:t>
+      </w:r>
+      <w:r>
+        <w:t xml:space="preserve"> </w:t>
+      </w:r>
+      <w:r>
+        <w:t xml:space="preserve">“</w:t>
+      </w:r>
+      <w:r>
+        <w:t xml:space="preserve">Homeric foil</w:t>
+      </w:r>
+      <w:r>
+        <w:t xml:space="preserve">”</w:t>
+      </w:r>
+      <w:r>
+        <w:t xml:space="preserve"> </w:t>
+      </w:r>
+      <w:r>
+        <w:t xml:space="preserve">in</w:t>
       </w:r>
       <w:r>
         <w:t xml:space="preserve"> </w:t>
@@ -243,521 +769,55 @@
         <w:t xml:space="preserve">Ulysses</w:t>
       </w:r>
       <w:r>
-        <w:t xml:space="preserve"> </w:t>
-      </w:r>
-      <w:r>
-        <w:t xml:space="preserve">in Hypermedia</w:t>
-      </w:r>
-      <w:r>
-        <w:t xml:space="preserve">”</w:t>
+        <w:t xml:space="preserve">. This time-intensive and interpretive semantic enrichment not only provides a richer experience for the reader, but proves useful for computational analysis, as well.</w:t>
+      </w:r>
+    </w:p>
+    <w:p>
+      <w:pPr>
+        <w:pStyle w:val="Heading2"/>
+      </w:pPr>
+      <w:bookmarkStart w:id="28" w:name="analysis"/>
+      <w:r>
+        <w:t xml:space="preserve">Analysis</w:t>
+      </w:r>
+      <w:bookmarkEnd w:id="28"/>
+    </w:p>
+    <w:p>
+      <w:pPr>
+        <w:pStyle w:val="FirstParagraph"/>
+      </w:pPr>
+      <w:r>
+        <w:t xml:space="preserve">Since our dialog attribution markup is trivially machine-readable, it is easy to extract, for instance, text files that each represent the total speech of a character in</w:t>
+      </w:r>
+      <w:r>
+        <w:t xml:space="preserve"> </w:t>
+      </w:r>
+      <w:r>
+        <w:rPr>
+          <w:i/>
+        </w:rPr>
+        <w:t xml:space="preserve">Ulysses</w:t>
+      </w:r>
+      <w:r>
+        <w:t xml:space="preserve">. These files may then be stylistically compared to each other, using techniques of computational stylometry or forensic text analysis. Figure 1 shows the result of such an analysis, comparing the function words of the characters that speak the most, using principal component analysis.</w:t>
       </w:r>
       <w:r>
         <w:rPr>
           <w:rStyle w:val="FootnoteReference"/>
         </w:rPr>
-        <w:footnoteReference w:id="25"/>
-      </w:r>
-      <w:r>
-        <w:t xml:space="preserve">, and Heyward Ehrlich’s interface demonstration of</w:t>
-      </w:r>
-      <w:r>
-        <w:t xml:space="preserve"> </w:t>
-      </w:r>
-      <w:r>
-        <w:t xml:space="preserve">“</w:t>
-      </w:r>
-      <w:r>
-        <w:t xml:space="preserve">The James Joyce Text Machine,</w:t>
-      </w:r>
-      <w:r>
-        <w:t xml:space="preserve">”</w:t>
-      </w:r>
-      <w:r>
-        <w:rPr>
-          <w:rStyle w:val="FootnoteReference"/>
-        </w:rPr>
-        <w:footnoteReference w:id="26"/>
-      </w:r>
-      <w:r>
-        <w:t xml:space="preserve"> </w:t>
-      </w:r>
-      <w:r>
-        <w:t xml:space="preserve">among others. We acknowledge the ingenuity of these precursors, but given their short lives as projects, we endeavor all the more carefully to choose technological systems that will ensure that our textual infrastructures are as robust and future-proof as possible. To this end, we prioritize the creation of a well-structured, standards-compliant dataset over a user interface. This allows us to concentrate on community knowledge, rather than product creation or curation. To ensure this, we release the work under a copyleft license, thus providing the basis for reuse and remix of our work as responding users see fit</w:t>
-      </w:r>
-      <w:r>
-        <w:rPr>
-          <w:rStyle w:val="FootnoteReference"/>
-        </w:rPr>
-        <w:footnoteReference w:id="27"/>
-      </w:r>
-      <w:r>
-        <w:t xml:space="preserve">. Our guiding principles are decentralization, standards-compliance, and distributed versioning.</w:t>
-      </w:r>
-    </w:p>
-    <w:p>
-      <w:pPr>
-        <w:pStyle w:val="BodyText"/>
-      </w:pPr>
-      <w:r>
-        <w:t xml:space="preserve">Modern digital editions need not suffer from the same limitations as their earlier counterparts, or their print versions.</w:t>
-      </w:r>
-      <w:r>
-        <w:t xml:space="preserve"> </w:t>
-      </w:r>
-      <w:r>
-        <w:t xml:space="preserve">“</w:t>
-      </w:r>
-      <w:r>
-        <w:t xml:space="preserve">Web 2.0</w:t>
-      </w:r>
-      <w:r>
-        <w:t xml:space="preserve">”</w:t>
-      </w:r>
-      <w:r>
-        <w:t xml:space="preserve"> </w:t>
-      </w:r>
-      <w:r>
-        <w:t xml:space="preserve">interactivity technologies let the user decide what he or she wants to see on a given page, allowing an edition to be simultaneously feature-rich and distraction-free</w:t>
-      </w:r>
-      <w:r>
-        <w:rPr>
-          <w:rStyle w:val="FootnoteReference"/>
-        </w:rPr>
-        <w:footnoteReference w:id="28"/>
-      </w:r>
-      <w:r>
-        <w:t xml:space="preserve">. As initially encountered in Open Editions Online, the texts display several of these features. Among them are</w:t>
-      </w:r>
-      <w:r>
-        <w:t xml:space="preserve"> </w:t>
-      </w:r>
-      <w:r>
-        <w:rPr>
-          <w:i/>
-        </w:rPr>
-        <w:t xml:space="preserve">dialog attribution; text genre; language;</w:t>
-      </w:r>
-      <w:r>
-        <w:t xml:space="preserve"> </w:t>
-      </w:r>
-      <w:r>
-        <w:t xml:space="preserve">and</w:t>
-      </w:r>
-      <w:r>
-        <w:t xml:space="preserve"> </w:t>
-      </w:r>
-      <w:r>
-        <w:rPr>
-          <w:i/>
-        </w:rPr>
-        <w:t xml:space="preserve">line numbers.</w:t>
-      </w:r>
-      <w:r>
-        <w:t xml:space="preserve"> </w:t>
-      </w:r>
-      <w:r>
-        <w:t xml:space="preserve">The categories may be toggled on or off by the reader. The</w:t>
-      </w:r>
-      <w:r>
-        <w:t xml:space="preserve"> </w:t>
-      </w:r>
-      <w:r>
-        <w:rPr>
-          <w:i/>
-        </w:rPr>
-        <w:t xml:space="preserve">line numbers</w:t>
-      </w:r>
-      <w:r>
-        <w:t xml:space="preserve"> </w:t>
-      </w:r>
-      <w:r>
-        <w:t xml:space="preserve">provide elementary orientation for the digital intra-text navigation, as well as for moving between screen and book: for all three of these edited Joyce texts, the line numbers are identical throughout in the respective digital and book publications.</w:t>
-      </w:r>
-      <w:r>
-        <w:t xml:space="preserve"> </w:t>
-      </w:r>
-      <w:r>
-        <w:rPr>
-          <w:i/>
-        </w:rPr>
-        <w:t xml:space="preserve">Text genre</w:t>
-      </w:r>
-      <w:r>
-        <w:t xml:space="preserve"> </w:t>
-      </w:r>
-      <w:r>
-        <w:t xml:space="preserve">and</w:t>
-      </w:r>
-      <w:r>
-        <w:t xml:space="preserve"> </w:t>
-      </w:r>
-      <w:r>
-        <w:rPr>
-          <w:i/>
-        </w:rPr>
-        <w:t xml:space="preserve">language</w:t>
-      </w:r>
-      <w:r>
-        <w:t xml:space="preserve"> </w:t>
-      </w:r>
-      <w:r>
-        <w:t xml:space="preserve">help to gauge the stylistic width of the narrative.</w:t>
-      </w:r>
-      <w:r>
-        <w:t xml:space="preserve"> </w:t>
-      </w:r>
-      <w:r>
-        <w:rPr>
-          <w:i/>
-        </w:rPr>
-        <w:t xml:space="preserve">Dialog attribution</w:t>
-      </w:r>
-      <w:r>
-        <w:t xml:space="preserve"> </w:t>
-      </w:r>
-      <w:r>
-        <w:t xml:space="preserve">serves to identify characters narrated as speaking and to research the intensity of their participation in the narrated events, as well as, for instance, what they are severally and together talking about.</w:t>
-      </w:r>
-    </w:p>
-    <w:p>
-      <w:pPr>
-        <w:pStyle w:val="BodyText"/>
-      </w:pPr>
-      <w:r>
-        <w:t xml:space="preserve">Features we are currently developing include markup denoting</w:t>
-      </w:r>
-      <w:r>
-        <w:t xml:space="preserve"> </w:t>
-      </w:r>
-      <w:r>
-        <w:rPr>
-          <w:i/>
-        </w:rPr>
-        <w:t xml:space="preserve">cross-references, distinctive words, personal names, locations,</w:t>
-      </w:r>
-      <w:r>
-        <w:t xml:space="preserve"> </w:t>
-      </w:r>
-      <w:r>
-        <w:rPr>
-          <w:i/>
-        </w:rPr>
-        <w:t xml:space="preserve">thoughts</w:t>
-      </w:r>
-      <w:r>
-        <w:t xml:space="preserve"> </w:t>
-      </w:r>
-      <w:r>
-        <w:t xml:space="preserve">on the part of the narrated characters, and</w:t>
-      </w:r>
-      <w:r>
-        <w:t xml:space="preserve"> </w:t>
-      </w:r>
-      <w:r>
-        <w:rPr>
-          <w:i/>
-        </w:rPr>
-        <w:t xml:space="preserve">thematic fields</w:t>
-      </w:r>
-      <w:r>
-        <w:t xml:space="preserve"> </w:t>
-      </w:r>
-      <w:r>
-        <w:t xml:space="preserve">on the part of the narrative texts themselves.</w:t>
-      </w:r>
-      <w:r>
-        <w:t xml:space="preserve"> </w:t>
-      </w:r>
-      <w:r>
-        <w:rPr>
-          <w:i/>
-        </w:rPr>
-        <w:t xml:space="preserve">Cross-references</w:t>
-      </w:r>
-      <w:r>
-        <w:t xml:space="preserve"> </w:t>
-      </w:r>
-      <w:r>
-        <w:t xml:space="preserve">track leitmotifs and other recurring phrases, such as Bloom’s</w:t>
-      </w:r>
-      <w:r>
-        <w:t xml:space="preserve"> </w:t>
-      </w:r>
-      <w:r>
-        <w:t xml:space="preserve">“</w:t>
-      </w:r>
-      <w:r>
-        <w:t xml:space="preserve">lemonyellow soap</w:t>
-      </w:r>
-      <w:r>
-        <w:t xml:space="preserve">”</w:t>
-      </w:r>
-      <w:r>
-        <w:t xml:space="preserve"> </w:t>
-      </w:r>
-      <w:r>
-        <w:t xml:space="preserve">or Stephen’s</w:t>
-      </w:r>
-      <w:r>
-        <w:t xml:space="preserve"> </w:t>
-      </w:r>
-      <w:r>
-        <w:t xml:space="preserve">“</w:t>
-      </w:r>
-      <w:r>
-        <w:t xml:space="preserve">agenbite of inwit.</w:t>
-      </w:r>
-      <w:r>
-        <w:t xml:space="preserve">”</w:t>
-      </w:r>
-      <w:r>
-        <w:t xml:space="preserve"> </w:t>
-      </w:r>
-      <w:r>
-        <w:rPr>
-          <w:i/>
-        </w:rPr>
-        <w:t xml:space="preserve">Distinctive words</w:t>
-      </w:r>
-      <w:r>
-        <w:t xml:space="preserve"> </w:t>
-      </w:r>
-      <w:r>
-        <w:t xml:space="preserve">show Joycean neologisms, according to a taxonomy that labels them as archaisms, nonstandard compounds, dialect words, and others.</w:t>
-      </w:r>
-      <w:r>
-        <w:t xml:space="preserve"> </w:t>
-      </w:r>
-      <w:r>
-        <w:rPr>
-          <w:i/>
-        </w:rPr>
-        <w:t xml:space="preserve">Personal names</w:t>
-      </w:r>
-      <w:r>
-        <w:t xml:space="preserve"> </w:t>
-      </w:r>
-      <w:r>
-        <w:t xml:space="preserve">tracks the people appearing in the texts, and assigns them unique identifiers, thereby associating characters with their aliases (</w:t>
-      </w:r>
-      <w:r>
-        <w:t xml:space="preserve">“</w:t>
-      </w:r>
-      <w:r>
-        <w:t xml:space="preserve">Bous Stephanomenos</w:t>
-      </w:r>
-      <w:r>
-        <w:t xml:space="preserve">”</w:t>
-      </w:r>
-      <w:r>
-        <w:t xml:space="preserve"> </w:t>
-      </w:r>
-      <w:r>
-        <w:t xml:space="preserve">for Stephen;</w:t>
-      </w:r>
-      <w:r>
-        <w:t xml:space="preserve"> </w:t>
-      </w:r>
-      <w:r>
-        <w:t xml:space="preserve">“</w:t>
-      </w:r>
-      <w:r>
-        <w:t xml:space="preserve">M’Intosh</w:t>
-      </w:r>
-      <w:r>
-        <w:t xml:space="preserve">”</w:t>
-      </w:r>
-      <w:r>
-        <w:t xml:space="preserve"> </w:t>
-      </w:r>
-      <w:r>
-        <w:t xml:space="preserve">for the man in the macintosh), and linking those characters that appear in more than one work.</w:t>
-      </w:r>
-      <w:r>
-        <w:t xml:space="preserve"> </w:t>
-      </w:r>
-      <w:r>
-        <w:rPr>
-          <w:i/>
-        </w:rPr>
-        <w:t xml:space="preserve">Locations</w:t>
-      </w:r>
-      <w:r>
-        <w:t xml:space="preserve"> </w:t>
-      </w:r>
-      <w:r>
-        <w:t xml:space="preserve">tracks the places mentioned in Joyce’s works, differentiating between real and imagined places, and providing latitude and longitude coordinates where possible.</w:t>
-      </w:r>
-      <w:r>
-        <w:t xml:space="preserve"> </w:t>
-      </w:r>
-      <w:r>
-        <w:rPr>
-          <w:i/>
-        </w:rPr>
-        <w:t xml:space="preserve">Thoughts</w:t>
-      </w:r>
-      <w:r>
-        <w:t xml:space="preserve"> </w:t>
-      </w:r>
-      <w:r>
-        <w:t xml:space="preserve">tracks the inner monologues or streams of consciousness of a character, like Stephen’s musing about</w:t>
-      </w:r>
-      <w:r>
-        <w:t xml:space="preserve"> </w:t>
-      </w:r>
-      <w:r>
-        <w:t xml:space="preserve">“</w:t>
-      </w:r>
-      <w:r>
-        <w:t xml:space="preserve">Chrysostomos.</w:t>
-      </w:r>
-      <w:r>
-        <w:t xml:space="preserve">”</w:t>
-      </w:r>
-      <w:r>
-        <w:t xml:space="preserve"> </w:t>
-      </w:r>
-      <w:r>
-        <w:rPr>
-          <w:i/>
-        </w:rPr>
-        <w:t xml:space="preserve">Thematic fields</w:t>
-      </w:r>
-      <w:r>
-        <w:t xml:space="preserve"> </w:t>
-      </w:r>
-      <w:r>
-        <w:t xml:space="preserve">comprises, for example,</w:t>
-      </w:r>
-      <w:r>
-        <w:t xml:space="preserve"> </w:t>
-      </w:r>
-      <w:r>
-        <w:t xml:space="preserve">“</w:t>
-      </w:r>
-      <w:r>
-        <w:t xml:space="preserve">paralysis</w:t>
-      </w:r>
-      <w:r>
-        <w:t xml:space="preserve">”</w:t>
-      </w:r>
-      <w:r>
-        <w:t xml:space="preserve"> </w:t>
-      </w:r>
-      <w:r>
-        <w:t xml:space="preserve">in</w:t>
-      </w:r>
-      <w:r>
-        <w:t xml:space="preserve"> </w:t>
-      </w:r>
-      <w:r>
-        <w:rPr>
-          <w:i/>
-        </w:rPr>
-        <w:t xml:space="preserve">Dubliners</w:t>
-      </w:r>
-      <w:r>
-        <w:t xml:space="preserve">,</w:t>
-      </w:r>
-      <w:r>
-        <w:t xml:space="preserve"> </w:t>
-      </w:r>
-      <w:r>
-        <w:t xml:space="preserve">“</w:t>
-      </w:r>
-      <w:r>
-        <w:t xml:space="preserve">emancipation from religion</w:t>
-      </w:r>
-      <w:r>
-        <w:t xml:space="preserve">”</w:t>
-      </w:r>
-      <w:r>
-        <w:t xml:space="preserve"> </w:t>
-      </w:r>
-      <w:r>
-        <w:t xml:space="preserve">in</w:t>
-      </w:r>
-      <w:r>
-        <w:t xml:space="preserve"> </w:t>
-      </w:r>
-      <w:r>
-        <w:rPr>
-          <w:i/>
-        </w:rPr>
-        <w:t xml:space="preserve">Portrait</w:t>
-      </w:r>
-      <w:r>
-        <w:t xml:space="preserve">, or the</w:t>
-      </w:r>
-      <w:r>
-        <w:t xml:space="preserve"> </w:t>
-      </w:r>
-      <w:r>
-        <w:t xml:space="preserve">“</w:t>
-      </w:r>
-      <w:r>
-        <w:t xml:space="preserve">Homeric foil</w:t>
-      </w:r>
-      <w:r>
-        <w:t xml:space="preserve">”</w:t>
-      </w:r>
-      <w:r>
-        <w:t xml:space="preserve"> </w:t>
-      </w:r>
-      <w:r>
-        <w:t xml:space="preserve">in</w:t>
-      </w:r>
-      <w:r>
-        <w:t xml:space="preserve"> </w:t>
-      </w:r>
-      <w:r>
-        <w:rPr>
-          <w:i/>
-        </w:rPr>
-        <w:t xml:space="preserve">Ulysses</w:t>
-      </w:r>
-      <w:r>
-        <w:t xml:space="preserve">.</w:t>
-      </w:r>
-    </w:p>
-    <w:p>
-      <w:pPr>
-        <w:pStyle w:val="Heading2"/>
-      </w:pPr>
-      <w:bookmarkStart w:id="29" w:name="analysis"/>
-      <w:r>
-        <w:t xml:space="preserve">Analysis</w:t>
-      </w:r>
-      <w:bookmarkEnd w:id="29"/>
-    </w:p>
-    <w:p>
-      <w:pPr>
-        <w:pStyle w:val="FirstParagraph"/>
-      </w:pPr>
-      <w:r>
-        <w:t xml:space="preserve">It is important to note that our markup for semantic enrichment does not merely exist to provide a richer experience for the reader, but is useful for computational analysis, as well. Since our dialog attribution markup is trivially machine-readable, for instance, it is easy to extract text files that each represent the total speech of a character in</w:t>
-      </w:r>
-      <w:r>
-        <w:t xml:space="preserve"> </w:t>
-      </w:r>
-      <w:r>
-        <w:rPr>
-          <w:i/>
-        </w:rPr>
-        <w:t xml:space="preserve">Ulysses</w:t>
-      </w:r>
-      <w:r>
-        <w:t xml:space="preserve">. These files may then be stylistically compared to each other, using techniques of computational stylometry or forensic text analysis. Figure 1 shows the result of such an analysis, comparing the function words of the characters that speak the most, using principal component analysis</w:t>
-      </w:r>
-      <w:r>
-        <w:rPr>
-          <w:rStyle w:val="FootnoteReference"/>
-        </w:rPr>
-        <w:footnoteReference w:id="30"/>
-      </w:r>
-      <w:r>
-        <w:t xml:space="preserve">. The axes represent the first and second principal components, and the proximity of points in this space represents the stylistic similarity of those characters’ utterances. There are clear affinities here between the co-protagonists Stephen and Bloom, who cluster very closely together; similarly among the journalists and literary men Eglinton, Crawford, Hynes, and MacHugh.</w:t>
+        <w:footnoteReference w:id="29"/>
+      </w:r>
+      <w:r>
+        <w:t xml:space="preserve"> </w:t>
+      </w:r>
+      <w:r>
+        <w:t xml:space="preserve">The axes represent the first and second principal components, and the proximity of points in this space represents the stylistic similarity of those characters’ utterances. There are clear affinities in speech style between the co-protagonists Stephen and Bloom, who cluster very closely together;</w:t>
+      </w:r>
+      <w:r>
+        <w:t xml:space="preserve"> </w:t>
+      </w:r>
+      <w:r>
+        <w:t xml:space="preserve">similarly among the journalists and literary men Eglinton, Crawford, Hynes, and MacHugh.</w:t>
       </w:r>
     </w:p>
     <w:p>
@@ -767,20 +827,20 @@
       <w:r>
         <w:drawing>
           <wp:inline>
-            <wp:extent cx="5334000" cy="2095896"/>
+            <wp:extent cx="5334000" cy="2000250"/>
             <wp:effectExtent b="0" l="0" r="0" t="0"/>
             <wp:docPr descr="Similarity analysis of character style in Ulysses" title="" id="1" name="Picture"/>
             <a:graphic>
               <a:graphicData uri="http://schemas.openxmlformats.org/drawingml/2006/picture">
                 <pic:pic>
                   <pic:nvPicPr>
-                    <pic:cNvPr descr="images/pca.png" id="0" name="Picture"/>
+                    <pic:cNvPr descr="images/pca.svg" id="0" name="Picture"/>
                     <pic:cNvPicPr>
                       <a:picLocks noChangeArrowheads="1" noChangeAspect="1"/>
                     </pic:cNvPicPr>
                   </pic:nvPicPr>
                   <pic:blipFill>
-                    <a:blip r:embed="rId31"/>
+                    <a:blip r:embed="rId30"/>
                     <a:stretch>
                       <a:fillRect/>
                     </a:stretch>
@@ -788,7 +848,7 @@
                   <pic:spPr bwMode="auto">
                     <a:xfrm>
                       <a:off x="0" y="0"/>
-                      <a:ext cx="5334000" cy="2095896"/>
+                      <a:ext cx="5334000" cy="2000250"/>
                     </a:xfrm>
                     <a:prstGeom prst="rect">
                       <a:avLst/>
@@ -831,20 +891,20 @@
       <w:r>
         <w:drawing>
           <wp:inline>
-            <wp:extent cx="5334000" cy="3643263"/>
+            <wp:extent cx="5334000" cy="2821384"/>
             <wp:effectExtent b="0" l="0" r="0" t="0"/>
             <wp:docPr descr="Media Types of Mentioned Titles in Ulysses" title="" id="1" name="Picture"/>
             <a:graphic>
               <a:graphicData uri="http://schemas.openxmlformats.org/drawingml/2006/picture">
                 <pic:pic>
                   <pic:nvPicPr>
-                    <pic:cNvPr descr="images/media.png" id="0" name="Picture"/>
+                    <pic:cNvPr descr="images/media.svg" id="0" name="Picture"/>
                     <pic:cNvPicPr>
                       <a:picLocks noChangeArrowheads="1" noChangeAspect="1"/>
                     </pic:cNvPicPr>
                   </pic:nvPicPr>
                   <pic:blipFill>
-                    <a:blip r:embed="rId32"/>
+                    <a:blip r:embed="rId31"/>
                     <a:stretch>
                       <a:fillRect/>
                     </a:stretch>
@@ -852,7 +912,7 @@
                   <pic:spPr bwMode="auto">
                     <a:xfrm>
                       <a:off x="0" y="0"/>
-                      <a:ext cx="5334000" cy="3643263"/>
+                      <a:ext cx="5334000" cy="2821384"/>
                     </a:xfrm>
                     <a:prstGeom prst="rect">
                       <a:avLst/>
@@ -908,7 +968,7 @@
                     </pic:cNvPicPr>
                   </pic:nvPicPr>
                   <pic:blipFill>
-                    <a:blip r:embed="rId33"/>
+                    <a:blip r:embed="rId32"/>
                     <a:stretch>
                       <a:fillRect/>
                     </a:stretch>
@@ -1005,7 +1065,7 @@
         <w:t xml:space="preserve">Ulysses</w:t>
       </w:r>
       <w:r>
-        <w:t xml:space="preserve">—it is an example of how ad hoc schematization of the novel is possible with machine-readable markup in TEI XML.</w:t>
+        <w:t xml:space="preserve">—it is an example of how ad hoc schematization of the novel is possible with machine-readable markup in TEI XML. Furthermore, as more interpretation is added to the edition, more sophisticated questions may be asked of the data.</w:t>
       </w:r>
     </w:p>
     <w:p>
@@ -1025,7 +1085,7 @@
         <w:t xml:space="preserve">A Portrait of the Artist as a Young Man</w:t>
       </w:r>
       <w:r>
-        <w:t xml:space="preserve">, as encoded by our collaborator Goldie Shen, and visualized by Hannah House. Darker points indicate later positions in the narrative time of the novel. Again, this does not reveal anything unknown to critics, and in fact it is clear from the political divisions here that this is an anachronistic projection, but this nonetheless allows one to see at a glance the geographic movement of the novel’s</w:t>
+        <w:t xml:space="preserve">. Darker points indicate later positions in the narrative time of the novel. Again, this does not reveal anything unknown to critics, and in fact it is clear from the political divisions here that this is an anachronistic projection, but this nonetheless allows one to see at a glance the geographic movement of the novel’s</w:t>
       </w:r>
       <w:r>
         <w:t xml:space="preserve"> </w:t>
@@ -1037,7 +1097,7 @@
         <w:t xml:space="preserve">Bildung</w:t>
       </w:r>
       <w:r>
-        <w:t xml:space="preserve">: toward Dublin.</w:t>
+        <w:t xml:space="preserve">: toward Dublin city.</w:t>
       </w:r>
     </w:p>
     <w:p>
@@ -1060,16 +1120,19 @@
         <w:t xml:space="preserve"> </w:t>
       </w:r>
       <w:r>
-        <w:t xml:space="preserve">recently made available by the web resource Joyce Tools</w:t>
+        <w:t xml:space="preserve">recently made available by the web resource Joyce Tools;</w:t>
       </w:r>
       <w:r>
         <w:rPr>
           <w:rStyle w:val="FootnoteReference"/>
         </w:rPr>
-        <w:footnoteReference w:id="34"/>
-      </w:r>
-      <w:r>
-        <w:t xml:space="preserve">; period maps of Dublin; and anything else we find in the public domain. We are joining forces with the the Joyce Word Dictionary</w:t>
+        <w:footnoteReference w:id="33"/>
+      </w:r>
+      <w:r>
+        <w:t xml:space="preserve"> </w:t>
+      </w:r>
+      <w:r>
+        <w:t xml:space="preserve">period maps of Dublin; and anything else we find in the public domain. We are joining forces with the Joyce Word Dictionary,</w:t>
       </w:r>
       <w:r>
         <w:rPr>
@@ -1078,7 +1141,10 @@
         <w:footnoteReference w:id="35"/>
       </w:r>
       <w:r>
-        <w:t xml:space="preserve">, to automatically populate the lexicon with words we mark as distinct, and to integrate the words’ descriptions from that lexicon into our text. Soon, we will use text reuse detection technology, originally designed to detect plagiarism, to find quotations from these Joyce works beyond even those critical articles that cite them. This will allow us to find the most- and least-quoted Joycean sentences, and to determine how patterns of their critical quotation change over time</w:t>
+        <w:t xml:space="preserve"> </w:t>
+      </w:r>
+      <w:r>
+        <w:t xml:space="preserve">to automatically populate the lexicon with words we mark as distinct, and to integrate the words’ descriptions from that lexicon into our text. Soon, we anticipate using text reuse detection technology, originally designed to detect plagiarism, to find quotations from these Joyce works beyond even those critical articles that cite them. This will allow us to find the most- and least-quoted Joycean sentences, and to determine how patterns of their critical quotation change over time.</w:t>
       </w:r>
       <w:r>
         <w:rPr>
@@ -1087,22 +1153,10 @@
         <w:footnoteReference w:id="36"/>
       </w:r>
       <w:r>
-        <w:t xml:space="preserve">. More pertinently, even, text reuse technology will prove usable to analyze</w:t>
-      </w:r>
-      <w:r>
-        <w:t xml:space="preserve"> </w:t>
-      </w:r>
-      <w:r>
-        <w:rPr>
-          <w:i/>
-        </w:rPr>
-        <w:t xml:space="preserve">Ulysses</w:t>
-      </w:r>
-      <w:r>
-        <w:t xml:space="preserve"> </w:t>
-      </w:r>
-      <w:r>
-        <w:t xml:space="preserve">in terms of Joyce’s assimilation of extrinsic reading matter as well as of his recurrent reuse of language and text from the book itself.</w:t>
+        <w:t xml:space="preserve"> </w:t>
+      </w:r>
+      <w:r>
+        <w:t xml:space="preserve">More pertinently, even, text reuse technology will follow Joyce into his workshop and reveal his assimilation of extrinsic reading matter in the compositional process, as well as of his recurrent reuse of language and text from his own oeuvre.</w:t>
       </w:r>
     </w:p>
     <w:p>
@@ -1129,7 +1183,7 @@
         <w:footnoteReference w:id="38"/>
       </w:r>
       <w:r>
-        <w:t xml:space="preserve">), and track changes with the distributed version control system Git</w:t>
+        <w:t xml:space="preserve">), and track changes with the distributed version control system Git.</w:t>
       </w:r>
       <w:r>
         <w:rPr>
@@ -1138,16 +1192,22 @@
         <w:footnoteReference w:id="39"/>
       </w:r>
       <w:r>
-        <w:t xml:space="preserve">. TEI XML is the encoding format used by approximately three thousand texts on the Oxford Text Archive</w:t>
+        <w:t xml:space="preserve"> </w:t>
+      </w:r>
+      <w:r>
+        <w:t xml:space="preserve">TEI XML is the encoding format used by approximately three thousand texts on the Oxford Text Archive.</w:t>
       </w:r>
       <w:r>
         <w:rPr>
           <w:rStyle w:val="FootnoteReference"/>
         </w:rPr>
-        <w:footnoteReference w:id="40"/>
-      </w:r>
-      <w:r>
-        <w:t xml:space="preserve">. Whereas traditional text encoding only describes how a textual unit</w:t>
+        <w:footnoteReference w:id="41"/>
+      </w:r>
+      <w:r>
+        <w:t xml:space="preserve"> </w:t>
+      </w:r>
+      <w:r>
+        <w:t xml:space="preserve">Whereas traditional text encoding only describes how a textual unit</w:t>
       </w:r>
       <w:r>
         <w:t xml:space="preserve"> </w:t>
@@ -1225,7 +1285,7 @@
         <w:t xml:space="preserve">&lt;foreign xml:lang="lat"&gt;Introibo ad altare Dei&lt;/foreign&gt;</w:t>
       </w:r>
       <w:r>
-        <w:t xml:space="preserve">, which shows that it’s a foreign expression in the Latin language. Future work will show that this is Latin as deployed in Church service, and will provide a external link to a text of the mass.</w:t>
+        <w:t xml:space="preserve">, which shows that it’s a foreign expression in the Latin language. Future work will show that this is Latin as deployed in Church service, and will provide an external link to a text of the mass.</w:t>
       </w:r>
     </w:p>
     <w:p>
@@ -1233,7 +1293,7 @@
         <w:pStyle w:val="BodyText"/>
       </w:pPr>
       <w:r>
-        <w:t xml:space="preserve">The distributed version control system we use, Git, has long been in widespread use in software development, but is rarely used for textual editing. When applied to textual editing workflows, however, Git, along with its related project management service, GitHub, becomes a powerful platform that enables collaboration, promotes the creation of editorial metadata (think: a scholarly</w:t>
+        <w:t xml:space="preserve">The distributed version control system Git has long been in widespread use in software development, but is rarely used for textual editing. When applied to textual editing workflows, however, Git, along with its related project management service, GitHub, becomes a powerful platform that enables collaboration, promotes the creation of editorial metadata (think: a scholarly</w:t>
       </w:r>
       <w:r>
         <w:t xml:space="preserve"> </w:t>
@@ -1248,7 +1308,25 @@
         <w:t xml:space="preserve">”</w:t>
       </w:r>
       <w:r>
-        <w:t xml:space="preserve">), and keeps every version of the text. Among other benefits, this provides a radical decentering of the power structure of a traditional editorial committee, aligning it more with open-source software projects. Any interested party may contribute markup or code to the project. While we, the project coordinators, seek to maintain a core or parent Open Edition version and anticipate selecting incoming contributions for inclusion in</w:t>
+        <w:t xml:space="preserve">), and keeps every version of the text. Among other benefits, this provides a radical decentering of the power structure of a traditional editorial committee, aligning it more with open-source software projects. Any interested party may contribute markup or code to the project. While we, the project coordinators, seek to maintain a core or</w:t>
+      </w:r>
+      <w:r>
+        <w:t xml:space="preserve"> </w:t>
+      </w:r>
+      <w:r>
+        <w:t xml:space="preserve">“</w:t>
+      </w:r>
+      <w:r>
+        <w:t xml:space="preserve">parent</w:t>
+      </w:r>
+      <w:r>
+        <w:t xml:space="preserve">”</w:t>
+      </w:r>
+      <w:r>
+        <w:t xml:space="preserve"> </w:t>
+      </w:r>
+      <w:r>
+        <w:t xml:space="preserve">Open Edition version and anticipate selecting incoming contributions for inclusion in</w:t>
       </w:r>
       <w:r>
         <w:t xml:space="preserve"> </w:t>
@@ -1281,18 +1359,18 @@
         <w:t xml:space="preserve"> </w:t>
       </w:r>
       <w:r>
-        <w:t xml:space="preserve">This builds on the already successful model of Wiki-based sites like Wikipedia, but adds greater editorial accountability and a well-defined process of peer review.</w:t>
+        <w:t xml:space="preserve">This builds on the already successful model of wiki-based sites like Wikipedia, but adds greater editorial accountability and a well-defined process of peer review.</w:t>
       </w:r>
     </w:p>
     <w:p>
       <w:pPr>
         <w:pStyle w:val="Heading2"/>
       </w:pPr>
-      <w:bookmarkStart w:id="41" w:name="call-for-contributions-future-work"/>
+      <w:bookmarkStart w:id="42" w:name="call-for-contributions-future-work"/>
       <w:r>
         <w:t xml:space="preserve">Call for Contributions; Future Work</w:t>
       </w:r>
-      <w:bookmarkEnd w:id="41"/>
+      <w:bookmarkEnd w:id="42"/>
     </w:p>
     <w:p>
       <w:pPr>
@@ -1314,16 +1392,13 @@
         <w:t xml:space="preserve"> </w:t>
       </w:r>
       <w:r>
-        <w:t xml:space="preserve">example above. For more, please see the contribution instructions on our website</w:t>
+        <w:t xml:space="preserve">example above. For more, please see the contribution instructions on our website.</w:t>
       </w:r>
       <w:r>
         <w:rPr>
           <w:rStyle w:val="FootnoteReference"/>
         </w:rPr>
-        <w:footnoteReference w:id="42"/>
-      </w:r>
-      <w:r>
-        <w:t xml:space="preserve">.</w:t>
+        <w:footnoteReference w:id="43"/>
       </w:r>
     </w:p>
     <w:p>
@@ -1334,488 +1409,6 @@
         <w:t xml:space="preserve">In the coming years, our project will likely expand beyond the works of James Joyce. We are currently building a system that will take as input any TEI XML document, and output an interactive reading edition for it. We hope that this will transform the way we think about and interact with the works of James Joyce, as well as other literary texts.</w:t>
       </w:r>
     </w:p>
-    <w:p>
-      <w:pPr>
-        <w:pStyle w:val="Heading1"/>
-      </w:pPr>
-      <w:bookmarkStart w:id="43" w:name="references"/>
-      <w:r>
-        <w:t xml:space="preserve">References</w:t>
-      </w:r>
-      <w:bookmarkEnd w:id="43"/>
-    </w:p>
-    <w:bookmarkStart w:id="67" w:name="refs"/>
-    <w:bookmarkStart w:id="44" w:name="ref-burnard1988report"/>
-    <w:p>
-      <w:pPr>
-        <w:pStyle w:val="Bibliography"/>
-      </w:pPr>
-      <w:r>
-        <w:t xml:space="preserve">Burnard, Lou D. “Report of Workshop on Text Encoding Guidelines.”</w:t>
-      </w:r>
-      <w:r>
-        <w:t xml:space="preserve"> </w:t>
-      </w:r>
-      <w:r>
-        <w:rPr>
-          <w:i/>
-        </w:rPr>
-        <w:t xml:space="preserve">Literary and Linguistic Computing</w:t>
-      </w:r>
-      <w:r>
-        <w:t xml:space="preserve"> </w:t>
-      </w:r>
-      <w:r>
-        <w:t xml:space="preserve">3, no. 2 (1988): 131–33.</w:t>
-      </w:r>
-    </w:p>
-    <w:bookmarkEnd w:id="44"/>
-    <w:bookmarkStart w:id="45" w:name="ref-burnard1994guidelines"/>
-    <w:p>
-      <w:pPr>
-        <w:pStyle w:val="Bibliography"/>
-      </w:pPr>
-      <w:r>
-        <w:t xml:space="preserve">Burnard, Lou, and CM Sperberg-McQueen.</w:t>
-      </w:r>
-      <w:r>
-        <w:t xml:space="preserve"> </w:t>
-      </w:r>
-      <w:r>
-        <w:rPr>
-          <w:i/>
-        </w:rPr>
-        <w:t xml:space="preserve">Guidelines for Electronic Text Encoding and Interchange</w:t>
-      </w:r>
-      <w:r>
-        <w:t xml:space="preserve">. Association for Computers and the Humanities, Association for Computational Linguistics, Association for Literary and Linguistic Computing, 1994.</w:t>
-      </w:r>
-    </w:p>
-    <w:bookmarkEnd w:id="45"/>
-    <w:bookmarkStart w:id="46" w:name="ref-burrows1988anna"/>
-    <w:p>
-      <w:pPr>
-        <w:pStyle w:val="Bibliography"/>
-      </w:pPr>
-      <w:r>
-        <w:t xml:space="preserve">Burrows, John Frederick, and Anthony J Hassall. “Anna Boleyn and the Authenticity of Fielding’s Feminine Narratives.”</w:t>
-      </w:r>
-      <w:r>
-        <w:t xml:space="preserve"> </w:t>
-      </w:r>
-      <w:r>
-        <w:rPr>
-          <w:i/>
-        </w:rPr>
-        <w:t xml:space="preserve">Eighteenth-Century Studies</w:t>
-      </w:r>
-      <w:r>
-        <w:t xml:space="preserve"> </w:t>
-      </w:r>
-      <w:r>
-        <w:t xml:space="preserve">21, no. 4 (1988): 427–53.</w:t>
-      </w:r>
-    </w:p>
-    <w:bookmarkEnd w:id="46"/>
-    <w:bookmarkStart w:id="47" w:name="ref-chenier2015regarding"/>
-    <w:p>
-      <w:pPr>
-        <w:pStyle w:val="Bibliography"/>
-      </w:pPr>
-      <w:r>
-        <w:t xml:space="preserve">Chenier, Natasha R, and James O’Sullivan. “Regarding the Joyce Word Dictionary.”</w:t>
-      </w:r>
-      <w:r>
-        <w:t xml:space="preserve"> </w:t>
-      </w:r>
-      <w:r>
-        <w:rPr>
-          <w:i/>
-        </w:rPr>
-        <w:t xml:space="preserve">James Joyce Quarterly</w:t>
-      </w:r>
-      <w:r>
-        <w:t xml:space="preserve"> </w:t>
-      </w:r>
-      <w:r>
-        <w:t xml:space="preserve">53, no. 1 (2015): 17–21.</w:t>
-      </w:r>
-    </w:p>
-    <w:bookmarkEnd w:id="47"/>
-    <w:bookmarkStart w:id="48" w:name="ref-damerau1975use"/>
-    <w:p>
-      <w:pPr>
-        <w:pStyle w:val="Bibliography"/>
-      </w:pPr>
-      <w:r>
-        <w:t xml:space="preserve">Damerau, Fred J. “The Use of Function Word Frequencies as Indicators of Style.”</w:t>
-      </w:r>
-      <w:r>
-        <w:t xml:space="preserve"> </w:t>
-      </w:r>
-      <w:r>
-        <w:rPr>
-          <w:i/>
-        </w:rPr>
-        <w:t xml:space="preserve">Computers and the Humanities</w:t>
-      </w:r>
-      <w:r>
-        <w:t xml:space="preserve"> </w:t>
-      </w:r>
-      <w:r>
-        <w:t xml:space="preserve">9, no. 6 (1975): 271.</w:t>
-      </w:r>
-    </w:p>
-    <w:bookmarkEnd w:id="48"/>
-    <w:bookmarkStart w:id="50" w:name="ref-ehrlichTextMachine"/>
-    <w:p>
-      <w:pPr>
-        <w:pStyle w:val="Bibliography"/>
-      </w:pPr>
-      <w:r>
-        <w:t xml:space="preserve">Ehrlich, Heyward. “James Joyce Text Machine.” Digital edition, 2001.</w:t>
-      </w:r>
-      <w:r>
-        <w:t xml:space="preserve"> </w:t>
-      </w:r>
-      <w:hyperlink r:id="rId49">
-        <w:r>
-          <w:rPr>
-            <w:rStyle w:val="Hyperlink"/>
-          </w:rPr>
-          <w:t xml:space="preserve">http://www.joyceproject.com/</w:t>
-        </w:r>
-      </w:hyperlink>
-      <w:r>
-        <w:t xml:space="preserve">.</w:t>
-      </w:r>
-    </w:p>
-    <w:bookmarkEnd w:id="50"/>
-    <w:bookmarkStart w:id="51" w:name="ref-groden2001introduction"/>
-    <w:p>
-      <w:pPr>
-        <w:pStyle w:val="Bibliography"/>
-      </w:pPr>
-      <w:r>
-        <w:t xml:space="preserve">Groden, Michael. “Introduction to James Joyce’s Ulysses in Hypermedia.”</w:t>
-      </w:r>
-      <w:r>
-        <w:t xml:space="preserve"> </w:t>
-      </w:r>
-      <w:r>
-        <w:rPr>
-          <w:i/>
-        </w:rPr>
-        <w:t xml:space="preserve">Journal of Modern Literature</w:t>
-      </w:r>
-      <w:r>
-        <w:t xml:space="preserve"> </w:t>
-      </w:r>
-      <w:r>
-        <w:t xml:space="preserve">24, no. 3 (2001): 359–62.</w:t>
-      </w:r>
-    </w:p>
-    <w:bookmarkEnd w:id="51"/>
-    <w:bookmarkStart w:id="52" w:name="ref-groden2004problems"/>
-    <w:p>
-      <w:pPr>
-        <w:pStyle w:val="Bibliography"/>
-      </w:pPr>
-      <w:r>
-        <w:t xml:space="preserve">———. “Problems of Annotation in a Digital Ulysses.”</w:t>
-      </w:r>
-      <w:r>
-        <w:t xml:space="preserve"> </w:t>
-      </w:r>
-      <w:r>
-        <w:rPr>
-          <w:i/>
-        </w:rPr>
-        <w:t xml:space="preserve">JoyceMedia: James Joyce, Hypermedia and Textual Genetics</w:t>
-      </w:r>
-      <w:r>
-        <w:t xml:space="preserve">, 2004, 116–32.</w:t>
-      </w:r>
-    </w:p>
-    <w:bookmarkEnd w:id="52"/>
-    <w:bookmarkStart w:id="54" w:name="ref-gunnJoyceTools"/>
-    <w:p>
-      <w:pPr>
-        <w:pStyle w:val="Bibliography"/>
-      </w:pPr>
-      <w:r>
-        <w:t xml:space="preserve">Gunn, Ian. “Joyce Tools,” 2018.</w:t>
-      </w:r>
-      <w:r>
-        <w:t xml:space="preserve"> </w:t>
-      </w:r>
-      <w:hyperlink r:id="rId53">
-        <w:r>
-          <w:rPr>
-            <w:rStyle w:val="Hyperlink"/>
-          </w:rPr>
-          <w:t xml:space="preserve">http://www.riverrun.org.uk/joycetools.html</w:t>
-        </w:r>
-      </w:hyperlink>
-      <w:r>
-        <w:t xml:space="preserve">.</w:t>
-      </w:r>
-    </w:p>
-    <w:bookmarkEnd w:id="54"/>
-    <w:bookmarkStart w:id="55" w:name="ref-huntJoyceProject"/>
-    <w:p>
-      <w:pPr>
-        <w:pStyle w:val="Bibliography"/>
-      </w:pPr>
-      <w:r>
-        <w:t xml:space="preserve">Hunt, John. “The Joyce Project.” Digital edition, 2015.</w:t>
-      </w:r>
-      <w:r>
-        <w:t xml:space="preserve"> </w:t>
-      </w:r>
-      <w:hyperlink r:id="rId49">
-        <w:r>
-          <w:rPr>
-            <w:rStyle w:val="Hyperlink"/>
-          </w:rPr>
-          <w:t xml:space="preserve">http://www.joyceproject.com/</w:t>
-        </w:r>
-      </w:hyperlink>
-      <w:r>
-        <w:t xml:space="preserve">.</w:t>
-      </w:r>
-    </w:p>
-    <w:bookmarkEnd w:id="55"/>
-    <w:bookmarkStart w:id="56" w:name="ref-joyce1993portrait"/>
-    <w:p>
-      <w:pPr>
-        <w:pStyle w:val="Bibliography"/>
-      </w:pPr>
-      <w:r>
-        <w:t xml:space="preserve">Joyce, J., H.W. Gabler, and W. Hettche.</w:t>
-      </w:r>
-      <w:r>
-        <w:t xml:space="preserve"> </w:t>
-      </w:r>
-      <w:r>
-        <w:rPr>
-          <w:i/>
-        </w:rPr>
-        <w:t xml:space="preserve">A Portrait of the Artist as a Young Man</w:t>
-      </w:r>
-      <w:r>
-        <w:t xml:space="preserve">. Case Studies in Contemporary Criticism. Garland Pub., 1993.</w:t>
-      </w:r>
-    </w:p>
-    <w:bookmarkEnd w:id="56"/>
-    <w:bookmarkStart w:id="57" w:name="ref-joyce1993dubliners"/>
-    <w:p>
-      <w:pPr>
-        <w:pStyle w:val="Bibliography"/>
-      </w:pPr>
-      <w:r>
-        <w:t xml:space="preserve">———.</w:t>
-      </w:r>
-      <w:r>
-        <w:t xml:space="preserve"> </w:t>
-      </w:r>
-      <w:r>
-        <w:rPr>
-          <w:i/>
-        </w:rPr>
-        <w:t xml:space="preserve">Dubliners</w:t>
-      </w:r>
-      <w:r>
-        <w:t xml:space="preserve">. Garland Pub., 1993.</w:t>
-      </w:r>
-    </w:p>
-    <w:bookmarkEnd w:id="57"/>
-    <w:bookmarkStart w:id="58" w:name="ref-joyce1986ulysses"/>
-    <w:p>
-      <w:pPr>
-        <w:pStyle w:val="Bibliography"/>
-      </w:pPr>
-      <w:r>
-        <w:t xml:space="preserve">Joyce, J., H.W. Gabler, W. Steppe, and C. Melchior.</w:t>
-      </w:r>
-      <w:r>
-        <w:t xml:space="preserve"> </w:t>
-      </w:r>
-      <w:r>
-        <w:rPr>
-          <w:i/>
-        </w:rPr>
-        <w:t xml:space="preserve">Ulysses</w:t>
-      </w:r>
-      <w:r>
-        <w:t xml:space="preserve">. Literature (Vintage Books). Vintage Books, 1986.</w:t>
-      </w:r>
-    </w:p>
-    <w:bookmarkEnd w:id="58"/>
-    <w:bookmarkStart w:id="59" w:name="ref-loeliger2012version"/>
-    <w:p>
-      <w:pPr>
-        <w:pStyle w:val="Bibliography"/>
-      </w:pPr>
-      <w:r>
-        <w:t xml:space="preserve">Loeliger, J., and M. McCullough.</w:t>
-      </w:r>
-      <w:r>
-        <w:t xml:space="preserve"> </w:t>
-      </w:r>
-      <w:r>
-        <w:rPr>
-          <w:i/>
-        </w:rPr>
-        <w:t xml:space="preserve">Version Control with Git: Powerful Tools and Techniques for Collaborative Software Development</w:t>
-      </w:r>
-      <w:r>
-        <w:t xml:space="preserve">. O’Reilly Media, 2012.</w:t>
-      </w:r>
-    </w:p>
-    <w:bookmarkEnd w:id="59"/>
-    <w:bookmarkStart w:id="60" w:name="ref-marino2007ulysses"/>
-    <w:p>
-      <w:pPr>
-        <w:pStyle w:val="Bibliography"/>
-      </w:pPr>
-      <w:r>
-        <w:t xml:space="preserve">Marino, Mark C. “</w:t>
-      </w:r>
-      <w:r>
-        <w:rPr>
-          <w:i/>
-        </w:rPr>
-        <w:t xml:space="preserve">Ulysses</w:t>
-      </w:r>
-      <w:r>
-        <w:t xml:space="preserve"> </w:t>
-      </w:r>
-      <w:r>
-        <w:t xml:space="preserve">on Web 2.0: Towards a Hypermedia Parallax Engine.”</w:t>
-      </w:r>
-      <w:r>
-        <w:t xml:space="preserve"> </w:t>
-      </w:r>
-      <w:r>
-        <w:rPr>
-          <w:i/>
-        </w:rPr>
-        <w:t xml:space="preserve">James Joyce Quarterly</w:t>
-      </w:r>
-      <w:r>
-        <w:t xml:space="preserve"> </w:t>
-      </w:r>
-      <w:r>
-        <w:t xml:space="preserve">44, no. 3 (2007): 475–99.</w:t>
-      </w:r>
-    </w:p>
-    <w:bookmarkEnd w:id="60"/>
-    <w:bookmarkStart w:id="61" w:name="ref-proud1989oxford"/>
-    <w:p>
-      <w:pPr>
-        <w:pStyle w:val="Bibliography"/>
-      </w:pPr>
-      <w:r>
-        <w:t xml:space="preserve">Proud, Judith K.</w:t>
-      </w:r>
-      <w:r>
-        <w:t xml:space="preserve"> </w:t>
-      </w:r>
-      <w:r>
-        <w:rPr>
-          <w:i/>
-        </w:rPr>
-        <w:t xml:space="preserve">The Oxford Text Archive</w:t>
-      </w:r>
-      <w:r>
-        <w:t xml:space="preserve">. Vol. 5985. British Library, Research; Development Department, 1989.</w:t>
-      </w:r>
-    </w:p>
-    <w:bookmarkEnd w:id="61"/>
-    <w:bookmarkStart w:id="62" w:name="ref-reeve2017frequently"/>
-    <w:p>
-      <w:pPr>
-        <w:pStyle w:val="Bibliography"/>
-      </w:pPr>
-      <w:r>
-        <w:t xml:space="preserve">Reeve, Jonathan Pearce, Milan Terlunen, and Sierra Eckert. “Frequently Cited Passages Across Time: New Methods for Studying the Critical Reception of Texts.” In</w:t>
-      </w:r>
-      <w:r>
-        <w:t xml:space="preserve"> </w:t>
-      </w:r>
-      <w:r>
-        <w:rPr>
-          <w:i/>
-        </w:rPr>
-        <w:t xml:space="preserve">Digital Humanities Conference Abstracts</w:t>
-      </w:r>
-      <w:r>
-        <w:t xml:space="preserve">, 2017.</w:t>
-      </w:r>
-    </w:p>
-    <w:bookmarkEnd w:id="62"/>
-    <w:bookmarkStart w:id="64" w:name="ref-van2016introduction"/>
-    <w:p>
-      <w:pPr>
-        <w:pStyle w:val="Bibliography"/>
-      </w:pPr>
-      <w:r>
-        <w:t xml:space="preserve">Van Strien, Daniel. “An Introduction to Version Control Using Github Desktop.”</w:t>
-      </w:r>
-      <w:r>
-        <w:t xml:space="preserve"> </w:t>
-      </w:r>
-      <w:r>
-        <w:rPr>
-          <w:i/>
-        </w:rPr>
-        <w:t xml:space="preserve">The Programming Historian</w:t>
-      </w:r>
-      <w:r>
-        <w:t xml:space="preserve">, 2016.</w:t>
-      </w:r>
-      <w:r>
-        <w:t xml:space="preserve"> </w:t>
-      </w:r>
-      <w:hyperlink r:id="rId63">
-        <w:r>
-          <w:rPr>
-            <w:rStyle w:val="Hyperlink"/>
-          </w:rPr>
-          <w:t xml:space="preserve">https://programminghistorian.org/en/lessons/getting-started-with-github-desktop</w:t>
-        </w:r>
-      </w:hyperlink>
-      <w:r>
-        <w:t xml:space="preserve">.</w:t>
-      </w:r>
-    </w:p>
-    <w:bookmarkEnd w:id="64"/>
-    <w:bookmarkStart w:id="66" w:name="ref-viscontiInfinite"/>
-    <w:p>
-      <w:pPr>
-        <w:pStyle w:val="Bibliography"/>
-      </w:pPr>
-      <w:r>
-        <w:t xml:space="preserve">Visconti, Amanda. “Infinite Ulysses.” Digital edition, 2013.</w:t>
-      </w:r>
-      <w:r>
-        <w:t xml:space="preserve"> </w:t>
-      </w:r>
-      <w:hyperlink r:id="rId65">
-        <w:r>
-          <w:rPr>
-            <w:rStyle w:val="Hyperlink"/>
-          </w:rPr>
-          <w:t xml:space="preserve">http://infiniteulysses.com/</w:t>
-        </w:r>
-      </w:hyperlink>
-      <w:r>
-        <w:t xml:space="preserve">.</w:t>
-      </w:r>
-    </w:p>
-    <w:bookmarkEnd w:id="66"/>
-    <w:bookmarkEnd w:id="67"/>
     <w:sectPr/>
   </w:body>
 </w:document>
@@ -1856,7 +1449,7 @@
         <w:t xml:space="preserve"> </w:t>
       </w:r>
       <w:r>
-        <w:t xml:space="preserve">Joyce, Gabler, and Hettche,</w:t>
+        <w:t xml:space="preserve">J. Joyce, H. W. Gabler, and W. Hettche,</w:t>
       </w:r>
       <w:r>
         <w:t xml:space="preserve"> </w:t>
@@ -1868,13 +1461,19 @@
         <w:t xml:space="preserve">Dubliners</w:t>
       </w:r>
       <w:r>
+        <w:t xml:space="preserve"> </w:t>
+      </w:r>
+      <w:r>
+        <w:t xml:space="preserve">(Garland Pub., 1993)</w:t>
+      </w:r>
+      <w:r>
         <w:t xml:space="preserve">;</w:t>
       </w:r>
       <w:r>
         <w:t xml:space="preserve"> </w:t>
       </w:r>
       <w:r>
-        <w:t xml:space="preserve">Joyce, Gabler, and Hettche,</w:t>
+        <w:t xml:space="preserve">J. Joyce, H. W. Gabler, and W. Hettche,</w:t>
       </w:r>
       <w:r>
         <w:t xml:space="preserve"> </w:t>
@@ -1884,6 +1483,9 @@
           <w:i/>
         </w:rPr>
         <w:t xml:space="preserve">A Portrait of the Artist as a Young Man</w:t>
+      </w:r>
+      <w:r>
+        <w:t xml:space="preserve">, Case Studies in Contemporary Criticism (Garland Pub., 1993)</w:t>
       </w:r>
     </w:p>
   </w:footnote>
@@ -1902,7 +1504,7 @@
         <w:t xml:space="preserve"> </w:t>
       </w:r>
       <w:r>
-        <w:t xml:space="preserve">Joyce et al.,</w:t>
+        <w:t xml:space="preserve">J. Joyce et al.,</w:t>
       </w:r>
       <w:r>
         <w:t xml:space="preserve"> </w:t>
@@ -1912,6 +1514,12 @@
           <w:i/>
         </w:rPr>
         <w:t xml:space="preserve">Ulysses</w:t>
+      </w:r>
+      <w:r>
+        <w:t xml:space="preserve"> </w:t>
+      </w:r>
+      <w:r>
+        <w:t xml:space="preserve">(Vintage Books, 1986)</w:t>
       </w:r>
     </w:p>
   </w:footnote>
@@ -1949,64 +1557,104 @@
         <w:t xml:space="preserve"> </w:t>
       </w:r>
       <w:r>
-        <w:t xml:space="preserve">Visconti, “Infinite Ulysses.”</w:t>
-      </w:r>
-      <w:r>
-        <w:t xml:space="preserve">, archived, and no longer operating.</w:t>
-      </w:r>
-    </w:p>
-  </w:footnote>
-  <w:footnote w:id="24">
-    <w:p>
-      <w:pPr>
-        <w:pStyle w:val="FootnoteText"/>
-      </w:pPr>
-      <w:r>
-        <w:rPr>
-          <w:rStyle w:val="FootnoteReference"/>
-        </w:rPr>
-        <w:footnoteRef/>
-      </w:r>
-      <w:r>
-        <w:t xml:space="preserve"> </w:t>
-      </w:r>
-      <w:r>
-        <w:t xml:space="preserve">Hunt, “The Joyce Project.”</w:t>
-      </w:r>
-    </w:p>
-  </w:footnote>
-  <w:footnote w:id="25">
-    <w:p>
-      <w:pPr>
-        <w:pStyle w:val="FootnoteText"/>
-      </w:pPr>
-      <w:r>
-        <w:rPr>
-          <w:rStyle w:val="FootnoteReference"/>
-        </w:rPr>
-        <w:footnoteRef/>
-      </w:r>
-      <w:r>
-        <w:t xml:space="preserve"> </w:t>
-      </w:r>
-      <w:r>
-        <w:t xml:space="preserve">See</w:t>
-      </w:r>
-      <w:r>
-        <w:t xml:space="preserve"> </w:t>
-      </w:r>
-      <w:r>
-        <w:t xml:space="preserve">Groden, “Introduction to James Joyce’s Ulysses in Hypermedia.”</w:t>
-      </w:r>
-      <w:r>
-        <w:t xml:space="preserve">; and</w:t>
-      </w:r>
-      <w:r>
-        <w:t xml:space="preserve"> </w:t>
-      </w:r>
-      <w:r>
-        <w:t xml:space="preserve">Groden, “Problems of Annotation in a Digital Ulysses.”</w:t>
-      </w:r>
+        <w:t xml:space="preserve">Amanda Visconti, “Infinite Ulysses” (digital edition, 2013),</w:t>
+      </w:r>
+      <w:r>
+        <w:t xml:space="preserve"> </w:t>
+      </w:r>
+      <w:hyperlink r:id="rId24">
+        <w:r>
+          <w:rPr>
+            <w:rStyle w:val="Hyperlink"/>
+          </w:rPr>
+          <w:t xml:space="preserve">http://infiniteulysses.com/</w:t>
+        </w:r>
+      </w:hyperlink>
+      <w:r>
+        <w:t xml:space="preserve">; (still viewable, but no longer operational)</w:t>
+      </w:r>
+      <w:r>
+        <w:t xml:space="preserve"> </w:t>
+      </w:r>
+      <w:r>
+        <w:t xml:space="preserve">John Hunt, “The Joyce Project” (digital edition, 2015),</w:t>
+      </w:r>
+      <w:r>
+        <w:t xml:space="preserve"> </w:t>
+      </w:r>
+      <w:hyperlink r:id="rId25">
+        <w:r>
+          <w:rPr>
+            <w:rStyle w:val="Hyperlink"/>
+          </w:rPr>
+          <w:t xml:space="preserve">http://www.joyceproject.com/</w:t>
+        </w:r>
+      </w:hyperlink>
+      <w:r>
+        <w:t xml:space="preserve">;</w:t>
+      </w:r>
+      <w:r>
+        <w:t xml:space="preserve"> </w:t>
+      </w:r>
+      <w:r>
+        <w:t xml:space="preserve">Michael Groden, “Introduction to James Joyce’s Ulysses in Hypermedia,”</w:t>
+      </w:r>
+      <w:r>
+        <w:t xml:space="preserve"> </w:t>
+      </w:r>
+      <w:r>
+        <w:rPr>
+          <w:i/>
+        </w:rPr>
+        <w:t xml:space="preserve">Journal of Modern Literature</w:t>
+      </w:r>
+      <w:r>
+        <w:t xml:space="preserve"> </w:t>
+      </w:r>
+      <w:r>
+        <w:t xml:space="preserve">24, no. 3 (2001): 359–62</w:t>
+      </w:r>
+      <w:r>
+        <w:t xml:space="preserve">;</w:t>
+      </w:r>
+      <w:r>
+        <w:t xml:space="preserve"> </w:t>
+      </w:r>
+      <w:r>
+        <w:t xml:space="preserve">Michael Groden, “Problems of Annotation in a Digital Ulysses,”</w:t>
+      </w:r>
+      <w:r>
+        <w:t xml:space="preserve"> </w:t>
+      </w:r>
+      <w:r>
+        <w:rPr>
+          <w:i/>
+        </w:rPr>
+        <w:t xml:space="preserve">JoyceMedia: James Joyce, Hypermedia and Textual Genetics</w:t>
+      </w:r>
+      <w:r>
+        <w:t xml:space="preserve">, 2004, 116–32</w:t>
+      </w:r>
+      <w:r>
+        <w:t xml:space="preserve">;</w:t>
+      </w:r>
+      <w:r>
+        <w:t xml:space="preserve"> </w:t>
+      </w:r>
+      <w:r>
+        <w:t xml:space="preserve">Heyward Ehrlich, “James Joyce Text Machine” (digital edition, 2001),</w:t>
+      </w:r>
+      <w:r>
+        <w:t xml:space="preserve"> </w:t>
+      </w:r>
+      <w:hyperlink r:id="rId25">
+        <w:r>
+          <w:rPr>
+            <w:rStyle w:val="Hyperlink"/>
+          </w:rPr>
+          <w:t xml:space="preserve">http://www.joyceproject.com/</w:t>
+        </w:r>
+      </w:hyperlink>
     </w:p>
   </w:footnote>
   <w:footnote w:id="26">
@@ -2024,7 +1672,7 @@
         <w:t xml:space="preserve"> </w:t>
       </w:r>
       <w:r>
-        <w:t xml:space="preserve">Ehrlich, “James Joyce Text Machine.”</w:t>
+        <w:t xml:space="preserve">The code for the project, the contributed annotations, and other related text are released under the GNU Public License, version 3, unless already under copyright.</w:t>
       </w:r>
     </w:p>
   </w:footnote>
@@ -2043,11 +1691,59 @@
         <w:t xml:space="preserve"> </w:t>
       </w:r>
       <w:r>
-        <w:t xml:space="preserve">The code for the project, the contributed annotations, and other related text are released under the GNU Public License, version 3, unless already under copyright.</w:t>
+        <w:t xml:space="preserve">For a good discussion of Web 2.0 technologies and</w:t>
+      </w:r>
+      <w:r>
+        <w:t xml:space="preserve"> </w:t>
+      </w:r>
+      <w:r>
+        <w:rPr>
+          <w:i/>
+        </w:rPr>
+        <w:t xml:space="preserve">Ulysses</w:t>
+      </w:r>
+      <w:r>
+        <w:t xml:space="preserve"> </w:t>
+      </w:r>
+      <w:r>
+        <w:t xml:space="preserve">editions, see</w:t>
+      </w:r>
+      <w:r>
+        <w:t xml:space="preserve"> </w:t>
+      </w:r>
+      <w:r>
+        <w:t xml:space="preserve">Mark C Marino, “</w:t>
+      </w:r>
+      <w:r>
+        <w:rPr>
+          <w:i/>
+        </w:rPr>
+        <w:t xml:space="preserve">Ulysses</w:t>
+      </w:r>
+      <w:r>
+        <w:t xml:space="preserve"> </w:t>
+      </w:r>
+      <w:r>
+        <w:t xml:space="preserve">on Web 2.0: Towards a Hypermedia Parallax Engine,”</w:t>
+      </w:r>
+      <w:r>
+        <w:t xml:space="preserve"> </w:t>
+      </w:r>
+      <w:r>
+        <w:rPr>
+          <w:i/>
+        </w:rPr>
+        <w:t xml:space="preserve">James Joyce Quarterly</w:t>
+      </w:r>
+      <w:r>
+        <w:t xml:space="preserve"> </w:t>
+      </w:r>
+      <w:r>
+        <w:t xml:space="preserve">44, no. 3 (2007): 475–99</w:t>
       </w:r>
     </w:p>
   </w:footnote>
-  <w:footnote w:id="28">
+  <w:footnote w:id="29">
     <w:p>
       <w:pPr>
         <w:pStyle w:val="FootnoteText"/>
@@ -2062,44 +1758,56 @@
         <w:t xml:space="preserve"> </w:t>
       </w:r>
       <w:r>
-        <w:t xml:space="preserve">For a good discussion of Web 2.0 technologies and</w:t>
-      </w:r>
-      <w:r>
-        <w:t xml:space="preserve"> </w:t>
-      </w:r>
-      <w:r>
-        <w:rPr>
-          <w:i/>
-        </w:rPr>
-        <w:t xml:space="preserve">Ulysses</w:t>
-      </w:r>
-      <w:r>
-        <w:t xml:space="preserve"> </w:t>
-      </w:r>
-      <w:r>
-        <w:t xml:space="preserve">editions, see</w:t>
-      </w:r>
-      <w:r>
-        <w:t xml:space="preserve"> </w:t>
-      </w:r>
-      <w:r>
-        <w:t xml:space="preserve">Marino, “</w:t>
-      </w:r>
-      <w:r>
-        <w:rPr>
-          <w:i/>
-        </w:rPr>
-        <w:t xml:space="preserve">Ulysses</w:t>
-      </w:r>
-      <w:r>
-        <w:t xml:space="preserve"> </w:t>
-      </w:r>
-      <w:r>
-        <w:t xml:space="preserve">on Web 2.0.”</w:t>
+        <w:t xml:space="preserve">For the use of function words as stylistic indicators, see</w:t>
+      </w:r>
+      <w:r>
+        <w:t xml:space="preserve"> </w:t>
+      </w:r>
+      <w:r>
+        <w:t xml:space="preserve">Fred J Damerau, “The Use of Function Word Frequencies as Indicators of Style,”</w:t>
+      </w:r>
+      <w:r>
+        <w:t xml:space="preserve"> </w:t>
+      </w:r>
+      <w:r>
+        <w:rPr>
+          <w:i/>
+        </w:rPr>
+        <w:t xml:space="preserve">Computers and the Humanities</w:t>
+      </w:r>
+      <w:r>
+        <w:t xml:space="preserve"> </w:t>
+      </w:r>
+      <w:r>
+        <w:t xml:space="preserve">9, no. 6 (1975): 271</w:t>
+      </w:r>
+      <w:r>
+        <w:t xml:space="preserve">; for a seminal study using this technique, see</w:t>
+      </w:r>
+      <w:r>
+        <w:t xml:space="preserve"> </w:t>
+      </w:r>
+      <w:r>
+        <w:t xml:space="preserve">John Frederick Burrows and Anthony J Hassall, “Anna Boleyn and the Authenticity of Fielding’s Feminine Narratives,”</w:t>
+      </w:r>
+      <w:r>
+        <w:t xml:space="preserve"> </w:t>
+      </w:r>
+      <w:r>
+        <w:rPr>
+          <w:i/>
+        </w:rPr>
+        <w:t xml:space="preserve">Eighteenth-Century Studies</w:t>
+      </w:r>
+      <w:r>
+        <w:t xml:space="preserve"> </w:t>
+      </w:r>
+      <w:r>
+        <w:t xml:space="preserve">21, no. 4 (1988): 427–53</w:t>
       </w:r>
     </w:p>
   </w:footnote>
-  <w:footnote w:id="30">
+  <w:footnote w:id="33">
     <w:p>
       <w:pPr>
         <w:pStyle w:val="FootnoteText"/>
@@ -2114,42 +1822,19 @@
         <w:t xml:space="preserve"> </w:t>
       </w:r>
       <w:r>
-        <w:t xml:space="preserve">For the use of function words as stylistic indicators, see</w:t>
-      </w:r>
-      <w:r>
-        <w:t xml:space="preserve"> </w:t>
-      </w:r>
-      <w:r>
-        <w:t xml:space="preserve">Damerau, “The Use of Function Word Frequencies as Indicators of Style.”</w:t>
-      </w:r>
-      <w:r>
-        <w:t xml:space="preserve">; for a seminal study using this technique, see</w:t>
-      </w:r>
-      <w:r>
-        <w:t xml:space="preserve"> </w:t>
-      </w:r>
-      <w:r>
-        <w:t xml:space="preserve">Burrows and Hassall, “Anna Boleyn and the Authenticity of Fielding’s Feminine Narratives.”</w:t>
-      </w:r>
-    </w:p>
-  </w:footnote>
-  <w:footnote w:id="34">
-    <w:p>
-      <w:pPr>
-        <w:pStyle w:val="FootnoteText"/>
-      </w:pPr>
-      <w:r>
-        <w:rPr>
-          <w:rStyle w:val="FootnoteReference"/>
-        </w:rPr>
-        <w:footnoteRef/>
-      </w:r>
-      <w:r>
-        <w:t xml:space="preserve"> </w:t>
-      </w:r>
-      <w:r>
-        <w:t xml:space="preserve">Gunn, “Joyce Tools.”</w:t>
-      </w:r>
+        <w:t xml:space="preserve">Ian Gunn, “Joyce Tools,” 2018,</w:t>
+      </w:r>
+      <w:r>
+        <w:t xml:space="preserve"> </w:t>
+      </w:r>
+      <w:hyperlink r:id="rId34">
+        <w:r>
+          <w:rPr>
+            <w:rStyle w:val="Hyperlink"/>
+          </w:rPr>
+          <w:t xml:space="preserve">http://www.riverrun.org.uk/joycetools.html</w:t>
+        </w:r>
+      </w:hyperlink>
     </w:p>
   </w:footnote>
   <w:footnote w:id="35">
@@ -2167,7 +1852,22 @@
         <w:t xml:space="preserve"> </w:t>
       </w:r>
       <w:r>
-        <w:t xml:space="preserve">Chenier and O’Sullivan, “Regarding the Joyce Word Dictionary.”</w:t>
+        <w:t xml:space="preserve">Natasha R Chenier and James O’Sullivan, “Regarding the Joyce Word Dictionary,”</w:t>
+      </w:r>
+      <w:r>
+        <w:t xml:space="preserve"> </w:t>
+      </w:r>
+      <w:r>
+        <w:rPr>
+          <w:i/>
+        </w:rPr>
+        <w:t xml:space="preserve">James Joyce Quarterly</w:t>
+      </w:r>
+      <w:r>
+        <w:t xml:space="preserve"> </w:t>
+      </w:r>
+      <w:r>
+        <w:t xml:space="preserve">53, no. 1 (2015): 17–21</w:t>
       </w:r>
     </w:p>
   </w:footnote>
@@ -2204,7 +1904,19 @@
         <w:t xml:space="preserve"> </w:t>
       </w:r>
       <w:r>
-        <w:t xml:space="preserve">Reeve, Terlunen, and Eckert, “Frequently Cited Passages Across Time.”</w:t>
+        <w:t xml:space="preserve">Jonathan Reeve, Milan Terlunen, and Sierra Eckert, “Frequently Cited Passages Across Time: New Methods for Studying the Critical Reception of Texts.” in</w:t>
+      </w:r>
+      <w:r>
+        <w:t xml:space="preserve"> </w:t>
+      </w:r>
+      <w:r>
+        <w:rPr>
+          <w:i/>
+        </w:rPr>
+        <w:t xml:space="preserve">Digital Humanities Conference Abstracts</w:t>
+      </w:r>
+      <w:r>
+        <w:t xml:space="preserve">, 2017</w:t>
       </w:r>
     </w:p>
   </w:footnote>
@@ -2229,7 +1941,22 @@
         <w:t xml:space="preserve"> </w:t>
       </w:r>
       <w:r>
-        <w:t xml:space="preserve">Burnard, “Report of Workshop on Text Encoding Guidelines.”</w:t>
+        <w:t xml:space="preserve">Lou D Burnard, “Report of Workshop on Text Encoding Guidelines,”</w:t>
+      </w:r>
+      <w:r>
+        <w:t xml:space="preserve"> </w:t>
+      </w:r>
+      <w:r>
+        <w:rPr>
+          <w:i/>
+        </w:rPr>
+        <w:t xml:space="preserve">Literary and Linguistic Computing</w:t>
+      </w:r>
+      <w:r>
+        <w:t xml:space="preserve"> </w:t>
+      </w:r>
+      <w:r>
+        <w:t xml:space="preserve">3, no. 2 (1988): 131–33</w:t>
       </w:r>
       <w:r>
         <w:t xml:space="preserve">;. An earlier version of this encoding system is described in</w:t>
@@ -2238,7 +1965,7 @@
         <w:t xml:space="preserve"> </w:t>
       </w:r>
       <w:r>
-        <w:t xml:space="preserve">Burnard and Sperberg-McQueen,</w:t>
+        <w:t xml:space="preserve">Lou Burnard and CM Sperberg-McQueen,</w:t>
       </w:r>
       <w:r>
         <w:t xml:space="preserve"> </w:t>
@@ -2248,6 +1975,12 @@
           <w:i/>
         </w:rPr>
         <w:t xml:space="preserve">Guidelines for Electronic Text Encoding and Interchange</w:t>
+      </w:r>
+      <w:r>
+        <w:t xml:space="preserve"> </w:t>
+      </w:r>
+      <w:r>
+        <w:t xml:space="preserve">(Association for Computers and the Humanities, Association for Computational Linguistics, Association for Literary and Linguistic Computing, 1994)</w:t>
       </w:r>
       <w:r>
         <w:t xml:space="preserve">.</w:t>
@@ -2275,16 +2008,22 @@
         <w:t xml:space="preserve"> </w:t>
       </w:r>
       <w:r>
-        <w:t xml:space="preserve">Loeliger and McCullough,</w:t>
-      </w:r>
-      <w:r>
-        <w:t xml:space="preserve"> </w:t>
-      </w:r>
-      <w:r>
-        <w:rPr>
-          <w:i/>
-        </w:rPr>
-        <w:t xml:space="preserve">Version Control with Git</w:t>
+        <w:t xml:space="preserve">J. Loeliger and M. McCullough,</w:t>
+      </w:r>
+      <w:r>
+        <w:t xml:space="preserve"> </w:t>
+      </w:r>
+      <w:r>
+        <w:rPr>
+          <w:i/>
+        </w:rPr>
+        <w:t xml:space="preserve">Version Control with Git: Powerful Tools and Techniques for Collaborative Software Development</w:t>
+      </w:r>
+      <w:r>
+        <w:t xml:space="preserve"> </w:t>
+      </w:r>
+      <w:r>
+        <w:t xml:space="preserve">(O’Reilly Media, 2012)</w:t>
       </w:r>
       <w:r>
         <w:t xml:space="preserve">; for a more humanities-oriented tutorial, see</w:t>
@@ -2293,11 +2032,37 @@
         <w:t xml:space="preserve"> </w:t>
       </w:r>
       <w:r>
-        <w:t xml:space="preserve">Van Strien, “An Introduction to Version Control Using Github Desktop.”</w:t>
+        <w:t xml:space="preserve">Daniel Van Strien, “An Introduction to Version Control Using Github Desktop,”</w:t>
+      </w:r>
+      <w:r>
+        <w:t xml:space="preserve"> </w:t>
+      </w:r>
+      <w:r>
+        <w:rPr>
+          <w:i/>
+        </w:rPr>
+        <w:t xml:space="preserve">The Programming Historian</w:t>
+      </w:r>
+      <w:r>
+        <w:t xml:space="preserve">, 2016,</w:t>
+      </w:r>
+      <w:r>
+        <w:t xml:space="preserve"> </w:t>
+      </w:r>
+      <w:hyperlink r:id="rId40">
+        <w:r>
+          <w:rPr>
+            <w:rStyle w:val="Hyperlink"/>
+          </w:rPr>
+          <w:t xml:space="preserve">https://programminghistorian.org/en/lessons/getting-started-with-github-desktop</w:t>
+        </w:r>
+      </w:hyperlink>
+      <w:r>
+        <w:t xml:space="preserve">.</w:t>
       </w:r>
     </w:p>
   </w:footnote>
-  <w:footnote w:id="40">
+  <w:footnote w:id="41">
     <w:p>
       <w:pPr>
         <w:pStyle w:val="FootnoteText"/>
@@ -2318,7 +2083,7 @@
         <w:t xml:space="preserve"> </w:t>
       </w:r>
       <w:r>
-        <w:t xml:space="preserve">Proud,</w:t>
+        <w:t xml:space="preserve">Judith K Proud,</w:t>
       </w:r>
       <w:r>
         <w:t xml:space="preserve"> </w:t>
@@ -2330,11 +2095,14 @@
         <w:t xml:space="preserve">The Oxford Text Archive</w:t>
       </w:r>
       <w:r>
+        <w:t xml:space="preserve">, vol. 5985 (British Library, Research; Development Department, 1989)</w:t>
+      </w:r>
+      <w:r>
         <w:t xml:space="preserve">.</w:t>
       </w:r>
     </w:p>
   </w:footnote>
-  <w:footnote w:id="42">
+  <w:footnote w:id="43">
     <w:p>
       <w:pPr>
         <w:pStyle w:val="FootnoteText"/>
@@ -2359,109 +2127,6 @@
 <file path=word/numbering.xml><?xml version="1.0" encoding="utf-8"?>
 <w:numbering xmlns:w="http://schemas.openxmlformats.org/wordprocessingml/2006/main">
   <w:abstractNum w:abstractNumId="990">
-    <w:nsid w:val="170cd2de"/>
-    <w:multiLevelType w:val="multilevel"/>
-    <w:lvl w:ilvl="0">
-      <w:numFmt w:val="bullet"/>
-      <w:lvlText w:val=" "/>
-      <w:lvlJc w:val="left"/>
-      <w:pPr>
-        <w:tabs>
-          <w:tab w:val="num" w:pos="0"/>
-        </w:tabs>
-        <w:ind w:left="480" w:hanging="480"/>
-      </w:pPr>
-    </w:lvl>
-    <w:lvl w:ilvl="1">
-      <w:numFmt w:val="bullet"/>
-      <w:lvlText w:val=" "/>
-      <w:lvlJc w:val="left"/>
-      <w:pPr>
-        <w:tabs>
-          <w:tab w:val="num" w:pos="720"/>
-        </w:tabs>
-        <w:ind w:left="1200" w:hanging="480"/>
-      </w:pPr>
-    </w:lvl>
-    <w:lvl w:ilvl="2">
-      <w:numFmt w:val="bullet"/>
-      <w:lvlText w:val=" "/>
-      <w:lvlJc w:val="left"/>
-      <w:pPr>
-        <w:tabs>
-          <w:tab w:val="num" w:pos="1440"/>
-        </w:tabs>
-        <w:ind w:left="1920" w:hanging="480"/>
-      </w:pPr>
-    </w:lvl>
-    <w:lvl w:ilvl="3">
-      <w:numFmt w:val="bullet"/>
-      <w:lvlText w:val=" "/>
-      <w:lvlJc w:val="left"/>
-      <w:pPr>
-        <w:tabs>
-          <w:tab w:val="num" w:pos="2160"/>
-        </w:tabs>
-        <w:ind w:left="2640" w:hanging="480"/>
-      </w:pPr>
-    </w:lvl>
-    <w:lvl w:ilvl="4">
-      <w:numFmt w:val="bullet"/>
-      <w:lvlText w:val=" "/>
-      <w:lvlJc w:val="left"/>
-      <w:pPr>
-        <w:tabs>
-          <w:tab w:val="num" w:pos="2880"/>
-        </w:tabs>
-        <w:ind w:left="3360" w:hanging="480"/>
-      </w:pPr>
-    </w:lvl>
-    <w:lvl w:ilvl="5">
-      <w:numFmt w:val="bullet"/>
-      <w:lvlText w:val=" "/>
-      <w:lvlJc w:val="left"/>
-      <w:pPr>
-        <w:tabs>
-          <w:tab w:val="num" w:pos="3600"/>
-        </w:tabs>
-        <w:ind w:left="4080" w:hanging="480"/>
-      </w:pPr>
-    </w:lvl>
-    <w:lvl w:ilvl="6">
-      <w:numFmt w:val="bullet"/>
-      <w:lvlText w:val=" "/>
-      <w:lvlJc w:val="left"/>
-      <w:pPr>
-        <w:tabs>
-          <w:tab w:val="num" w:pos="4320"/>
-        </w:tabs>
-        <w:ind w:left="4800" w:hanging="480"/>
-      </w:pPr>
-    </w:lvl>
-    <w:lvl w:ilvl="7">
-      <w:numFmt w:val="bullet"/>
-      <w:lvlText w:val=" "/>
-      <w:lvlJc w:val="left"/>
-      <w:pPr>
-        <w:tabs>
-          <w:tab w:val="num" w:pos="5040"/>
-        </w:tabs>
-        <w:ind w:left="5520" w:hanging="480"/>
-      </w:pPr>
-    </w:lvl>
-    <w:lvl w:ilvl="8">
-      <w:numFmt w:val="bullet"/>
-      <w:lvlText w:val=" "/>
-      <w:lvlJc w:val="left"/>
-      <w:pPr>
-        <w:tabs>
-          <w:tab w:val="num" w:pos="5760"/>
-        </w:tabs>
-        <w:ind w:left="6240" w:hanging="480"/>
-      </w:pPr>
-    </w:lvl>
-  </w:abstractNum>
-  <w:abstractNum w:abstractNumId="990">
     <w:nsid w:val="2c1ae401"/>
     <w:multiLevelType w:val="multilevel"/>
     <w:lvl w:ilvl="0">
@@ -2564,9 +2229,6 @@
       </w:pPr>
     </w:lvl>
   </w:abstractNum>
-  <w:num w:numId="1000">
-    <w:abstractNumId w:val="990"/>
-  </w:num>
   <w:num w:numId="1000">
     <w:abstractNumId w:val="990"/>
   </w:num>

</xml_diff>